<commit_message>
updated team log for demo 2
</commit_message>
<xml_diff>
--- a/teamlogfolder/teamLog.docx
+++ b/teamlogfolder/teamLog.docx
@@ -1,6 +1,6 @@
 
 <file path=word/document.xml><?xml version="1.0" encoding="utf-8"?>
-<w:document xmlns:o="urn:schemas-microsoft-com:office:office" xmlns:r="http://schemas.openxmlformats.org/officeDocument/2006/relationships" xmlns:v="urn:schemas-microsoft-com:vml" xmlns:w="http://schemas.openxmlformats.org/wordprocessingml/2006/main" xmlns:w10="urn:schemas-microsoft-com:office:word" xmlns:wp="http://schemas.openxmlformats.org/drawingml/2006/wordprocessingDrawing" xmlns:wps="http://schemas.microsoft.com/office/word/2010/wordprocessingShape" xmlns:wpg="http://schemas.microsoft.com/office/word/2010/wordprocessingGroup" xmlns:mc="http://schemas.openxmlformats.org/markup-compatibility/2006" xmlns:wp14="http://schemas.microsoft.com/office/word/2010/wordprocessingDrawing" xmlns:w14="http://schemas.microsoft.com/office/word/2010/wordml" mc:Ignorable="w14 wp14">
+<w:document xmlns:wpc="http://schemas.microsoft.com/office/word/2010/wordprocessingCanvas" xmlns:mo="http://schemas.microsoft.com/office/mac/office/2008/main" xmlns:mc="http://schemas.openxmlformats.org/markup-compatibility/2006" xmlns:mv="urn:schemas-microsoft-com:mac:vml" xmlns:o="urn:schemas-microsoft-com:office:office" xmlns:r="http://schemas.openxmlformats.org/officeDocument/2006/relationships" xmlns:m="http://schemas.openxmlformats.org/officeDocument/2006/math" xmlns:v="urn:schemas-microsoft-com:vml" xmlns:wp14="http://schemas.microsoft.com/office/word/2010/wordprocessingDrawing" xmlns:wp="http://schemas.openxmlformats.org/drawingml/2006/wordprocessingDrawing" xmlns:w10="urn:schemas-microsoft-com:office:word" xmlns:w="http://schemas.openxmlformats.org/wordprocessingml/2006/main" xmlns:w14="http://schemas.microsoft.com/office/word/2010/wordml" xmlns:w15="http://schemas.microsoft.com/office/word/2012/wordml" xmlns:wpg="http://schemas.microsoft.com/office/word/2010/wordprocessingGroup" xmlns:wpi="http://schemas.microsoft.com/office/word/2010/wordprocessingInk" xmlns:wne="http://schemas.microsoft.com/office/word/2006/wordml" xmlns:wps="http://schemas.microsoft.com/office/word/2010/wordprocessingShape" mc:Ignorable="w14 w15 wp14">
   <w:body>
     <w:p>
       <w:pPr>
@@ -15,40 +15,65 @@
           <w:sz w:val="68"/>
           <w:szCs w:val="68"/>
         </w:rPr>
-        <w:t xml:space="preserve">Team Unlucky 13 Log </w:t>
+        <w:t>Team Unlucky 13 Log</w:t>
       </w:r>
     </w:p>
     <w:p>
       <w:pPr>
-        <w:pStyle w:val="Body"/>
-        <w:rPr/>
+        <w:pStyle w:val="Title"/>
+        <w:rPr>
+          <w:b w:val="0"/>
+          <w:i/>
+          <w:sz w:val="48"/>
+          <w:szCs w:val="48"/>
+        </w:rPr>
       </w:pPr>
       <w:r>
-        <w:rPr/>
+        <w:rPr>
+          <w:b w:val="0"/>
+          <w:i/>
+          <w:sz w:val="48"/>
+          <w:szCs w:val="48"/>
+        </w:rPr>
+        <w:t xml:space="preserve">Demo 2 </w:t>
+      </w:r>
+      <w:r>
+        <w:rPr>
+          <w:b w:val="0"/>
+          <w:i/>
+          <w:sz w:val="48"/>
+          <w:szCs w:val="48"/>
+        </w:rPr>
+        <w:t xml:space="preserve"> </w:t>
       </w:r>
     </w:p>
     <w:p>
       <w:pPr>
-        <w:pStyle w:val="Body"/>
-        <w:rPr/>
+        <w:pStyle w:val="Title"/>
+        <w:rPr>
+          <w:sz w:val="32"/>
+          <w:szCs w:val="48"/>
+        </w:rPr>
       </w:pPr>
-      <w:r>
-        <w:rPr/>
-      </w:r>
     </w:p>
     <w:p>
       <w:pPr>
         <w:pStyle w:val="Body"/>
-        <w:rPr/>
       </w:pPr>
-      <w:r>
-        <w:rPr/>
-      </w:r>
+    </w:p>
+    <w:p>
+      <w:pPr>
+        <w:pStyle w:val="Body"/>
+      </w:pPr>
+    </w:p>
+    <w:p>
+      <w:pPr>
+        <w:pStyle w:val="Body"/>
+      </w:pPr>
     </w:p>
     <w:tbl>
       <w:tblPr>
-        <w:tblW w:w="9425" w:type="dxa"/>
-        <w:jc w:val="left"/>
+        <w:tblW w:w="10631" w:type="dxa"/>
         <w:tblInd w:w="78" w:type="dxa"/>
         <w:tblBorders>
           <w:top w:val="single" w:sz="2" w:space="0" w:color="000001"/>
@@ -64,32 +89,30 @@
           <w:bottom w:w="80" w:type="dxa"/>
           <w:right w:w="80" w:type="dxa"/>
         </w:tblCellMar>
-        <w:tblLook w:val="04a0"/>
+        <w:tblLook w:val="04A0" w:firstRow="1" w:lastRow="0" w:firstColumn="1" w:lastColumn="0" w:noHBand="0" w:noVBand="1"/>
       </w:tblPr>
       <w:tblGrid>
-        <w:gridCol w:w="1885"/>
-        <w:gridCol w:w="1885"/>
-        <w:gridCol w:w="1885"/>
-        <w:gridCol w:w="1885"/>
-        <w:gridCol w:w="1885"/>
+        <w:gridCol w:w="1766"/>
+        <w:gridCol w:w="2252"/>
+        <w:gridCol w:w="1828"/>
+        <w:gridCol w:w="1719"/>
+        <w:gridCol w:w="3066"/>
       </w:tblGrid>
       <w:tr>
         <w:trPr>
-          <w:tblHeader w:val="true"/>
-          <w:trHeight w:val="322" w:hRule="atLeast"/>
+          <w:trHeight w:val="322"/>
+          <w:tblHeader/>
         </w:trPr>
         <w:tc>
           <w:tcPr>
-            <w:tcW w:w="1885" w:type="dxa"/>
+            <w:tcW w:w="1766" w:type="dxa"/>
             <w:tcBorders>
               <w:top w:val="single" w:sz="2" w:space="0" w:color="000001"/>
               <w:left w:val="single" w:sz="2" w:space="0" w:color="000001"/>
               <w:bottom w:val="single" w:sz="6" w:space="0" w:color="000001"/>
               <w:right w:val="single" w:sz="2" w:space="0" w:color="000001"/>
-              <w:insideH w:val="single" w:sz="6" w:space="0" w:color="000001"/>
-              <w:insideV w:val="single" w:sz="2" w:space="0" w:color="000001"/>
-            </w:tcBorders>
-            <w:shd w:color="auto" w:fill="004C7F" w:val="clear"/>
+            </w:tcBorders>
+            <w:shd w:val="clear" w:color="auto" w:fill="004C7F"/>
             <w:tcMar>
               <w:left w:w="77" w:type="dxa"/>
             </w:tcMar>
@@ -97,7 +120,6 @@
           <w:p>
             <w:pPr>
               <w:pStyle w:val="TableStyle3"/>
-              <w:rPr/>
             </w:pPr>
             <w:r>
               <w:rPr>
@@ -109,16 +131,14 @@
         </w:tc>
         <w:tc>
           <w:tcPr>
-            <w:tcW w:w="1885" w:type="dxa"/>
+            <w:tcW w:w="2252" w:type="dxa"/>
             <w:tcBorders>
               <w:top w:val="single" w:sz="2" w:space="0" w:color="000001"/>
               <w:left w:val="single" w:sz="2" w:space="0" w:color="000001"/>
               <w:bottom w:val="single" w:sz="6" w:space="0" w:color="000001"/>
               <w:right w:val="single" w:sz="2" w:space="0" w:color="000001"/>
-              <w:insideH w:val="single" w:sz="6" w:space="0" w:color="000001"/>
-              <w:insideV w:val="single" w:sz="2" w:space="0" w:color="000001"/>
-            </w:tcBorders>
-            <w:shd w:color="auto" w:fill="004C7F" w:val="clear"/>
+            </w:tcBorders>
+            <w:shd w:val="clear" w:color="auto" w:fill="004C7F"/>
             <w:tcMar>
               <w:left w:w="77" w:type="dxa"/>
             </w:tcMar>
@@ -126,7 +146,6 @@
           <w:p>
             <w:pPr>
               <w:pStyle w:val="TableStyle3"/>
-              <w:rPr/>
             </w:pPr>
             <w:r>
               <w:rPr>
@@ -138,16 +157,14 @@
         </w:tc>
         <w:tc>
           <w:tcPr>
-            <w:tcW w:w="1885" w:type="dxa"/>
+            <w:tcW w:w="1828" w:type="dxa"/>
             <w:tcBorders>
               <w:top w:val="single" w:sz="2" w:space="0" w:color="000001"/>
               <w:left w:val="single" w:sz="2" w:space="0" w:color="000001"/>
               <w:bottom w:val="single" w:sz="6" w:space="0" w:color="000001"/>
               <w:right w:val="single" w:sz="2" w:space="0" w:color="000001"/>
-              <w:insideH w:val="single" w:sz="6" w:space="0" w:color="000001"/>
-              <w:insideV w:val="single" w:sz="2" w:space="0" w:color="000001"/>
-            </w:tcBorders>
-            <w:shd w:color="auto" w:fill="004C7F" w:val="clear"/>
+            </w:tcBorders>
+            <w:shd w:val="clear" w:color="auto" w:fill="004C7F"/>
             <w:tcMar>
               <w:left w:w="77" w:type="dxa"/>
             </w:tcMar>
@@ -155,7 +172,6 @@
           <w:p>
             <w:pPr>
               <w:pStyle w:val="TableStyle3"/>
-              <w:rPr/>
             </w:pPr>
             <w:r>
               <w:rPr>
@@ -167,16 +183,14 @@
         </w:tc>
         <w:tc>
           <w:tcPr>
-            <w:tcW w:w="1885" w:type="dxa"/>
+            <w:tcW w:w="1719" w:type="dxa"/>
             <w:tcBorders>
               <w:top w:val="single" w:sz="2" w:space="0" w:color="000001"/>
               <w:left w:val="single" w:sz="2" w:space="0" w:color="000001"/>
               <w:bottom w:val="single" w:sz="6" w:space="0" w:color="000001"/>
               <w:right w:val="single" w:sz="2" w:space="0" w:color="000001"/>
-              <w:insideH w:val="single" w:sz="6" w:space="0" w:color="000001"/>
-              <w:insideV w:val="single" w:sz="2" w:space="0" w:color="000001"/>
-            </w:tcBorders>
-            <w:shd w:color="auto" w:fill="004C7F" w:val="clear"/>
+            </w:tcBorders>
+            <w:shd w:val="clear" w:color="auto" w:fill="004C7F"/>
             <w:tcMar>
               <w:left w:w="77" w:type="dxa"/>
             </w:tcMar>
@@ -184,7 +198,6 @@
           <w:p>
             <w:pPr>
               <w:pStyle w:val="TableStyle3"/>
-              <w:rPr/>
             </w:pPr>
             <w:r>
               <w:rPr>
@@ -196,16 +209,14 @@
         </w:tc>
         <w:tc>
           <w:tcPr>
-            <w:tcW w:w="1885" w:type="dxa"/>
+            <w:tcW w:w="3066" w:type="dxa"/>
             <w:tcBorders>
               <w:top w:val="single" w:sz="2" w:space="0" w:color="000001"/>
               <w:left w:val="single" w:sz="2" w:space="0" w:color="000001"/>
               <w:bottom w:val="single" w:sz="6" w:space="0" w:color="000001"/>
               <w:right w:val="single" w:sz="2" w:space="0" w:color="000001"/>
-              <w:insideH w:val="single" w:sz="6" w:space="0" w:color="000001"/>
-              <w:insideV w:val="single" w:sz="2" w:space="0" w:color="000001"/>
-            </w:tcBorders>
-            <w:shd w:color="auto" w:fill="004C7F" w:val="clear"/>
+            </w:tcBorders>
+            <w:shd w:val="clear" w:color="auto" w:fill="004C7F"/>
             <w:tcMar>
               <w:left w:w="77" w:type="dxa"/>
             </w:tcMar>
@@ -213,7 +224,6 @@
           <w:p>
             <w:pPr>
               <w:pStyle w:val="TableStyle3"/>
-              <w:rPr/>
             </w:pPr>
             <w:r>
               <w:rPr>
@@ -226,20 +236,18 @@
       </w:tr>
       <w:tr>
         <w:trPr>
-          <w:trHeight w:val="1945" w:hRule="atLeast"/>
+          <w:trHeight w:val="1945"/>
         </w:trPr>
         <w:tc>
           <w:tcPr>
-            <w:tcW w:w="1885" w:type="dxa"/>
+            <w:tcW w:w="1766" w:type="dxa"/>
             <w:tcBorders>
               <w:top w:val="single" w:sz="6" w:space="0" w:color="000001"/>
               <w:left w:val="single" w:sz="2" w:space="0" w:color="000001"/>
               <w:bottom w:val="single" w:sz="2" w:space="0" w:color="000001"/>
               <w:right w:val="single" w:sz="6" w:space="0" w:color="000001"/>
-              <w:insideH w:val="single" w:sz="2" w:space="0" w:color="000001"/>
-              <w:insideV w:val="single" w:sz="6" w:space="0" w:color="000001"/>
-            </w:tcBorders>
-            <w:shd w:color="auto" w:fill="FEFFFE" w:val="clear"/>
+            </w:tcBorders>
+            <w:shd w:val="clear" w:color="auto" w:fill="FEFFFE"/>
             <w:tcMar>
               <w:left w:w="77" w:type="dxa"/>
             </w:tcMar>
@@ -247,7 +255,6 @@
           <w:p>
             <w:pPr>
               <w:pStyle w:val="TableStyle6"/>
-              <w:rPr/>
             </w:pPr>
             <w:r>
               <w:rPr>
@@ -259,16 +266,14 @@
         </w:tc>
         <w:tc>
           <w:tcPr>
-            <w:tcW w:w="1885" w:type="dxa"/>
+            <w:tcW w:w="2252" w:type="dxa"/>
             <w:tcBorders>
               <w:top w:val="single" w:sz="6" w:space="0" w:color="000001"/>
               <w:left w:val="single" w:sz="6" w:space="0" w:color="000001"/>
               <w:bottom w:val="single" w:sz="2" w:space="0" w:color="000001"/>
               <w:right w:val="single" w:sz="2" w:space="0" w:color="000001"/>
-              <w:insideH w:val="single" w:sz="2" w:space="0" w:color="000001"/>
-              <w:insideV w:val="single" w:sz="2" w:space="0" w:color="000001"/>
-            </w:tcBorders>
-            <w:shd w:color="auto" w:fill="FFFFFF" w:val="clear"/>
+            </w:tcBorders>
+            <w:shd w:val="clear" w:color="auto" w:fill="FFFFFF"/>
             <w:tcMar>
               <w:left w:w="72" w:type="dxa"/>
             </w:tcMar>
@@ -276,28 +281,57 @@
           <w:p>
             <w:pPr>
               <w:pStyle w:val="TableStyle2"/>
-              <w:rPr/>
             </w:pPr>
             <w:r>
               <w:rPr>
                 <w:rFonts w:eastAsia="Arial Unicode MS" w:cs="Arial Unicode MS"/>
               </w:rPr>
-              <w:t xml:space="preserve">Created classes PlayerShip, DrawGame, InvadersGame, PlayerShot </w:t>
-            </w:r>
-          </w:p>
-        </w:tc>
-        <w:tc>
-          <w:tcPr>
-            <w:tcW w:w="1885" w:type="dxa"/>
+              <w:t xml:space="preserve">Created class </w:t>
+            </w:r>
+            <w:proofErr w:type="spellStart"/>
+            <w:r>
+              <w:rPr>
+                <w:rFonts w:eastAsia="Arial Unicode MS" w:cs="Arial Unicode MS"/>
+              </w:rPr>
+              <w:t>AlienArray</w:t>
+            </w:r>
+            <w:proofErr w:type="spellEnd"/>
+            <w:r>
+              <w:rPr>
+                <w:rFonts w:eastAsia="Arial Unicode MS" w:cs="Arial Unicode MS"/>
+              </w:rPr>
+              <w:t xml:space="preserve">, tweaked Alien class </w:t>
+            </w:r>
+            <w:r>
+              <w:rPr>
+                <w:rFonts w:eastAsia="Arial Unicode MS" w:cs="Arial Unicode MS"/>
+              </w:rPr>
+              <w:t>slightly</w:t>
+            </w:r>
+            <w:r>
+              <w:rPr>
+                <w:rFonts w:eastAsia="Arial Unicode MS" w:cs="Arial Unicode MS"/>
+              </w:rPr>
+              <w:t xml:space="preserve"> </w:t>
+            </w:r>
+            <w:r>
+              <w:rPr>
+                <w:rFonts w:eastAsia="Arial Unicode MS" w:cs="Arial Unicode MS"/>
+              </w:rPr>
+              <w:t xml:space="preserve"> </w:t>
+            </w:r>
+          </w:p>
+        </w:tc>
+        <w:tc>
+          <w:tcPr>
+            <w:tcW w:w="1828" w:type="dxa"/>
             <w:tcBorders>
               <w:top w:val="single" w:sz="6" w:space="0" w:color="000001"/>
               <w:left w:val="single" w:sz="2" w:space="0" w:color="000001"/>
               <w:bottom w:val="single" w:sz="2" w:space="0" w:color="000001"/>
               <w:right w:val="single" w:sz="2" w:space="0" w:color="000001"/>
-              <w:insideH w:val="single" w:sz="2" w:space="0" w:color="000001"/>
-              <w:insideV w:val="single" w:sz="2" w:space="0" w:color="000001"/>
-            </w:tcBorders>
-            <w:shd w:color="auto" w:fill="FFFFFF" w:val="clear"/>
+            </w:tcBorders>
+            <w:shd w:val="clear" w:color="auto" w:fill="FFFFFF"/>
             <w:tcMar>
               <w:left w:w="77" w:type="dxa"/>
             </w:tcMar>
@@ -305,28 +339,25 @@
           <w:p>
             <w:pPr>
               <w:pStyle w:val="TableStyle2"/>
-              <w:rPr/>
             </w:pPr>
             <w:r>
               <w:rPr>
                 <w:rFonts w:eastAsia="Arial Unicode MS" w:cs="Arial Unicode MS"/>
               </w:rPr>
-              <w:t>Oct 10, Oct 14, Oct 15</w:t>
-            </w:r>
-          </w:p>
-        </w:tc>
-        <w:tc>
-          <w:tcPr>
-            <w:tcW w:w="1885" w:type="dxa"/>
+              <w:t>Oct 24, Oct 27</w:t>
+            </w:r>
+          </w:p>
+        </w:tc>
+        <w:tc>
+          <w:tcPr>
+            <w:tcW w:w="1719" w:type="dxa"/>
             <w:tcBorders>
               <w:top w:val="single" w:sz="6" w:space="0" w:color="000001"/>
               <w:left w:val="single" w:sz="2" w:space="0" w:color="000001"/>
               <w:bottom w:val="single" w:sz="2" w:space="0" w:color="000001"/>
               <w:right w:val="single" w:sz="2" w:space="0" w:color="000001"/>
-              <w:insideH w:val="single" w:sz="2" w:space="0" w:color="000001"/>
-              <w:insideV w:val="single" w:sz="2" w:space="0" w:color="000001"/>
-            </w:tcBorders>
-            <w:shd w:color="auto" w:fill="FFFFFF" w:val="clear"/>
+            </w:tcBorders>
+            <w:shd w:val="clear" w:color="auto" w:fill="FFFFFF"/>
             <w:tcMar>
               <w:left w:w="77" w:type="dxa"/>
             </w:tcMar>
@@ -334,28 +365,37 @@
           <w:p>
             <w:pPr>
               <w:pStyle w:val="TableStyle2"/>
-              <w:rPr/>
             </w:pPr>
             <w:r>
               <w:rPr>
                 <w:rFonts w:eastAsia="Arial Unicode MS" w:cs="Arial Unicode MS"/>
               </w:rPr>
-              <w:t>~10 hours</w:t>
-            </w:r>
-          </w:p>
-        </w:tc>
-        <w:tc>
-          <w:tcPr>
-            <w:tcW w:w="1885" w:type="dxa"/>
+              <w:t>~</w:t>
+            </w:r>
+            <w:r>
+              <w:rPr>
+                <w:rFonts w:eastAsia="Arial Unicode MS" w:cs="Arial Unicode MS"/>
+              </w:rPr>
+              <w:t>8</w:t>
+            </w:r>
+            <w:r>
+              <w:rPr>
+                <w:rFonts w:eastAsia="Arial Unicode MS" w:cs="Arial Unicode MS"/>
+              </w:rPr>
+              <w:t xml:space="preserve"> hours</w:t>
+            </w:r>
+          </w:p>
+        </w:tc>
+        <w:tc>
+          <w:tcPr>
+            <w:tcW w:w="3066" w:type="dxa"/>
             <w:tcBorders>
               <w:top w:val="single" w:sz="6" w:space="0" w:color="000001"/>
               <w:left w:val="single" w:sz="2" w:space="0" w:color="000001"/>
               <w:bottom w:val="single" w:sz="2" w:space="0" w:color="000001"/>
               <w:right w:val="single" w:sz="2" w:space="0" w:color="000001"/>
-              <w:insideH w:val="single" w:sz="2" w:space="0" w:color="000001"/>
-              <w:insideV w:val="single" w:sz="2" w:space="0" w:color="000001"/>
-            </w:tcBorders>
-            <w:shd w:color="auto" w:fill="FFFFFF" w:val="clear"/>
+            </w:tcBorders>
+            <w:shd w:val="clear" w:color="auto" w:fill="FFFFFF"/>
             <w:tcMar>
               <w:left w:w="77" w:type="dxa"/>
             </w:tcMar>
@@ -371,7 +411,33 @@
               <w:rPr>
                 <w:rFonts w:eastAsia="Arial Unicode MS" w:cs="Arial Unicode MS"/>
               </w:rPr>
-              <w:t>Oct 10: A very crude layout of the game where a board is created with a ship character ‘X’ moving left or right at the bottom</w:t>
+              <w:t xml:space="preserve">Oct </w:t>
+            </w:r>
+            <w:r>
+              <w:rPr>
+                <w:rFonts w:eastAsia="Arial Unicode MS" w:cs="Arial Unicode MS"/>
+              </w:rPr>
+              <w:t xml:space="preserve">24: ability for multiple rows </w:t>
+            </w:r>
+            <w:bookmarkStart w:id="0" w:name="_GoBack"/>
+            <w:bookmarkEnd w:id="0"/>
+            <w:r>
+              <w:rPr>
+                <w:rFonts w:eastAsia="Arial Unicode MS" w:cs="Arial Unicode MS"/>
+              </w:rPr>
+              <w:t xml:space="preserve">of aliens to be added onto text version. Tweaked Alien class movement </w:t>
+            </w:r>
+            <w:r>
+              <w:rPr>
+                <w:rFonts w:eastAsia="Arial Unicode MS" w:cs="Arial Unicode MS"/>
+              </w:rPr>
+              <w:t>logic</w:t>
+            </w:r>
+            <w:r>
+              <w:rPr>
+                <w:rFonts w:eastAsia="Arial Unicode MS" w:cs="Arial Unicode MS"/>
+              </w:rPr>
+              <w:t xml:space="preserve"> so that aliens don’t snake down the board.</w:t>
             </w:r>
           </w:p>
           <w:p>
@@ -381,126 +447,108 @@
                 <w:rFonts w:eastAsia="Arial Unicode MS" w:cs="Arial Unicode MS"/>
               </w:rPr>
             </w:pPr>
-            <w:r>
+          </w:p>
+          <w:p>
+            <w:pPr>
+              <w:pStyle w:val="TableStyle2"/>
               <w:rPr>
                 <w:rFonts w:eastAsia="Arial Unicode MS" w:cs="Arial Unicode MS"/>
               </w:rPr>
-              <w:br/>
-              <w:t>Oct 14: Added limited shot functionality, firing a character ‘|’ upward onto board</w:t>
+            </w:pPr>
+            <w:r>
+              <w:rPr>
+                <w:rFonts w:eastAsia="Arial Unicode MS" w:cs="Arial Unicode MS"/>
+              </w:rPr>
+              <w:t xml:space="preserve">Oct 27: </w:t>
+            </w:r>
+            <w:r>
+              <w:rPr>
+                <w:rFonts w:eastAsia="Arial Unicode MS" w:cs="Arial Unicode MS"/>
+              </w:rPr>
+              <w:t xml:space="preserve">additional </w:t>
+            </w:r>
+            <w:r>
+              <w:rPr>
+                <w:rFonts w:eastAsia="Arial Unicode MS" w:cs="Arial Unicode MS"/>
+              </w:rPr>
+              <w:t xml:space="preserve">adjustments </w:t>
+            </w:r>
+            <w:r>
+              <w:rPr>
+                <w:rFonts w:eastAsia="Arial Unicode MS" w:cs="Arial Unicode MS"/>
+              </w:rPr>
+              <w:t>to</w:t>
+            </w:r>
+            <w:r>
+              <w:rPr>
+                <w:rFonts w:eastAsia="Arial Unicode MS" w:cs="Arial Unicode MS"/>
+              </w:rPr>
+              <w:t xml:space="preserve"> </w:t>
+            </w:r>
+            <w:proofErr w:type="spellStart"/>
+            <w:r>
+              <w:rPr>
+                <w:rFonts w:eastAsia="Arial Unicode MS" w:cs="Arial Unicode MS"/>
+              </w:rPr>
+              <w:t>AlienArray</w:t>
+            </w:r>
+            <w:proofErr w:type="spellEnd"/>
+            <w:r>
+              <w:rPr>
+                <w:rFonts w:eastAsia="Arial Unicode MS" w:cs="Arial Unicode MS"/>
+              </w:rPr>
+              <w:t xml:space="preserve"> and Alien classes to </w:t>
+            </w:r>
+            <w:r>
+              <w:rPr>
+                <w:rFonts w:eastAsia="Arial Unicode MS" w:cs="Arial Unicode MS"/>
+              </w:rPr>
+              <w:t>extend</w:t>
+            </w:r>
+            <w:r>
+              <w:rPr>
+                <w:rFonts w:eastAsia="Arial Unicode MS" w:cs="Arial Unicode MS"/>
+              </w:rPr>
+              <w:t xml:space="preserve"> them onto GUI version</w:t>
             </w:r>
           </w:p>
           <w:p>
             <w:pPr>
               <w:pStyle w:val="TableStyle2"/>
-              <w:rPr>
-                <w:rFonts w:eastAsia="Arial Unicode MS" w:cs="Arial Unicode MS"/>
-              </w:rPr>
-            </w:pPr>
-            <w:r>
-              <w:rPr>
-                <w:rFonts w:eastAsia="Arial Unicode MS" w:cs="Arial Unicode MS"/>
-              </w:rPr>
-            </w:r>
-          </w:p>
-          <w:p>
-            <w:pPr>
-              <w:pStyle w:val="TableStyle2"/>
-              <w:rPr>
-                <w:rFonts w:eastAsia="Arial Unicode MS" w:cs="Arial Unicode MS"/>
-              </w:rPr>
-            </w:pPr>
-            <w:r>
-              <w:rPr>
-                <w:rFonts w:eastAsia="Arial Unicode MS" w:cs="Arial Unicode MS"/>
-              </w:rPr>
-              <w:t xml:space="preserve">Compiles but with bugs: ship out of array boundary, bad user input, shot out of array boundary </w:t>
-            </w:r>
-          </w:p>
-          <w:p>
-            <w:pPr>
-              <w:pStyle w:val="TableStyle2"/>
-              <w:rPr>
-                <w:rFonts w:eastAsia="Arial Unicode MS" w:cs="Arial Unicode MS"/>
-              </w:rPr>
-            </w:pPr>
-            <w:r>
-              <w:rPr>
-                <w:rFonts w:eastAsia="Arial Unicode MS" w:cs="Arial Unicode MS"/>
-              </w:rPr>
-            </w:r>
-          </w:p>
-          <w:p>
-            <w:pPr>
-              <w:pStyle w:val="TableStyle2"/>
-              <w:rPr>
-                <w:rFonts w:eastAsia="Arial Unicode MS" w:cs="Arial Unicode MS"/>
-              </w:rPr>
-            </w:pPr>
-            <w:r>
-              <w:rPr>
-                <w:rFonts w:eastAsia="Arial Unicode MS" w:cs="Arial Unicode MS"/>
-              </w:rPr>
-              <w:t>Oct 15: some minor QOL changes to InvadersGame and Alien class</w:t>
-            </w:r>
-          </w:p>
-          <w:p>
-            <w:pPr>
-              <w:pStyle w:val="TableStyle2"/>
-              <w:rPr>
-                <w:rFonts w:eastAsia="Arial Unicode MS" w:cs="Arial Unicode MS"/>
-              </w:rPr>
-            </w:pPr>
-            <w:r>
-              <w:rPr>
-                <w:rFonts w:eastAsia="Arial Unicode MS" w:cs="Arial Unicode MS"/>
-              </w:rPr>
-            </w:r>
-          </w:p>
-          <w:p>
-            <w:pPr>
-              <w:pStyle w:val="TableStyle2"/>
-              <w:rPr/>
-            </w:pPr>
-            <w:r>
-              <w:rPr/>
-            </w:r>
+            </w:pPr>
           </w:p>
         </w:tc>
       </w:tr>
       <w:tr>
         <w:trPr>
-          <w:trHeight w:val="322" w:hRule="atLeast"/>
+          <w:trHeight w:val="322"/>
         </w:trPr>
         <w:tc>
           <w:tcPr>
-            <w:tcW w:w="1885" w:type="dxa"/>
+            <w:tcW w:w="1766" w:type="dxa"/>
             <w:tcBorders>
               <w:top w:val="single" w:sz="2" w:space="0" w:color="000001"/>
               <w:left w:val="single" w:sz="2" w:space="0" w:color="000001"/>
               <w:bottom w:val="single" w:sz="2" w:space="0" w:color="000001"/>
               <w:right w:val="single" w:sz="6" w:space="0" w:color="000001"/>
-              <w:insideH w:val="single" w:sz="2" w:space="0" w:color="000001"/>
-              <w:insideV w:val="single" w:sz="6" w:space="0" w:color="000001"/>
-            </w:tcBorders>
-            <w:shd w:color="auto" w:fill="FEFFFE" w:val="clear"/>
+            </w:tcBorders>
+            <w:shd w:val="clear" w:color="auto" w:fill="FEFFFE"/>
             <w:tcMar>
               <w:left w:w="77" w:type="dxa"/>
             </w:tcMar>
           </w:tcPr>
           <w:p>
             <w:pPr>
-              <w:pStyle w:val="Normal"/>
-              <w:rPr>
-                <w:rFonts w:ascii="Helvetica Neue" w:hAnsi="Helvetica Neue" w:asciiTheme="minorHAnsi" w:hAnsiTheme="minorHAnsi"/>
+              <w:rPr>
+                <w:rFonts w:asciiTheme="minorHAnsi" w:hAnsiTheme="minorHAnsi"/>
                 <w:b/>
-                <w:b/>
-                <w:sz w:val="20"/>
-                <w:szCs w:val="20"/>
-              </w:rPr>
-            </w:pPr>
-            <w:r>
-              <w:rPr>
-                <w:rFonts w:cs="Arial Unicode MS" w:ascii="Helvetica Neue" w:hAnsi="Helvetica Neue" w:asciiTheme="minorHAnsi" w:hAnsiTheme="minorHAnsi"/>
+                <w:sz w:val="20"/>
+                <w:szCs w:val="20"/>
+              </w:rPr>
+            </w:pPr>
+            <w:r>
+              <w:rPr>
+                <w:rFonts w:asciiTheme="minorHAnsi" w:hAnsiTheme="minorHAnsi" w:cs="Arial Unicode MS"/>
                 <w:b/>
                 <w:color w:val="002060"/>
                 <w:sz w:val="20"/>
@@ -512,23 +560,20 @@
         </w:tc>
         <w:tc>
           <w:tcPr>
-            <w:tcW w:w="1885" w:type="dxa"/>
+            <w:tcW w:w="2252" w:type="dxa"/>
             <w:tcBorders>
               <w:top w:val="single" w:sz="2" w:space="0" w:color="000001"/>
               <w:left w:val="single" w:sz="6" w:space="0" w:color="000001"/>
               <w:bottom w:val="single" w:sz="2" w:space="0" w:color="000001"/>
               <w:right w:val="single" w:sz="2" w:space="0" w:color="000001"/>
-              <w:insideH w:val="single" w:sz="2" w:space="0" w:color="000001"/>
-              <w:insideV w:val="single" w:sz="2" w:space="0" w:color="000001"/>
-            </w:tcBorders>
-            <w:shd w:color="auto" w:fill="E7E7E7" w:val="clear"/>
+            </w:tcBorders>
+            <w:shd w:val="clear" w:color="auto" w:fill="E7E7E7"/>
             <w:tcMar>
               <w:left w:w="72" w:type="dxa"/>
             </w:tcMar>
           </w:tcPr>
           <w:p>
             <w:pPr>
-              <w:pStyle w:val="Normal"/>
               <w:rPr>
                 <w:sz w:val="20"/>
                 <w:szCs w:val="20"/>
@@ -545,23 +590,20 @@
         </w:tc>
         <w:tc>
           <w:tcPr>
-            <w:tcW w:w="1885" w:type="dxa"/>
+            <w:tcW w:w="1828" w:type="dxa"/>
             <w:tcBorders>
               <w:top w:val="single" w:sz="2" w:space="0" w:color="000001"/>
               <w:left w:val="single" w:sz="2" w:space="0" w:color="000001"/>
               <w:bottom w:val="single" w:sz="2" w:space="0" w:color="000001"/>
               <w:right w:val="single" w:sz="2" w:space="0" w:color="000001"/>
-              <w:insideH w:val="single" w:sz="2" w:space="0" w:color="000001"/>
-              <w:insideV w:val="single" w:sz="2" w:space="0" w:color="000001"/>
-            </w:tcBorders>
-            <w:shd w:color="auto" w:fill="E7E7E7" w:val="clear"/>
+            </w:tcBorders>
+            <w:shd w:val="clear" w:color="auto" w:fill="E7E7E7"/>
             <w:tcMar>
               <w:left w:w="77" w:type="dxa"/>
             </w:tcMar>
           </w:tcPr>
           <w:p>
             <w:pPr>
-              <w:pStyle w:val="Normal"/>
               <w:rPr>
                 <w:sz w:val="20"/>
                 <w:szCs w:val="20"/>
@@ -578,23 +620,20 @@
         </w:tc>
         <w:tc>
           <w:tcPr>
-            <w:tcW w:w="1885" w:type="dxa"/>
+            <w:tcW w:w="1719" w:type="dxa"/>
             <w:tcBorders>
               <w:top w:val="single" w:sz="2" w:space="0" w:color="000001"/>
               <w:left w:val="single" w:sz="2" w:space="0" w:color="000001"/>
               <w:bottom w:val="single" w:sz="2" w:space="0" w:color="000001"/>
               <w:right w:val="single" w:sz="2" w:space="0" w:color="000001"/>
-              <w:insideH w:val="single" w:sz="2" w:space="0" w:color="000001"/>
-              <w:insideV w:val="single" w:sz="2" w:space="0" w:color="000001"/>
-            </w:tcBorders>
-            <w:shd w:color="auto" w:fill="E7E7E7" w:val="clear"/>
+            </w:tcBorders>
+            <w:shd w:val="clear" w:color="auto" w:fill="E7E7E7"/>
             <w:tcMar>
               <w:left w:w="77" w:type="dxa"/>
             </w:tcMar>
           </w:tcPr>
           <w:p>
             <w:pPr>
-              <w:pStyle w:val="Normal"/>
               <w:rPr>
                 <w:sz w:val="20"/>
                 <w:szCs w:val="20"/>
@@ -611,23 +650,20 @@
         </w:tc>
         <w:tc>
           <w:tcPr>
-            <w:tcW w:w="1885" w:type="dxa"/>
+            <w:tcW w:w="3066" w:type="dxa"/>
             <w:tcBorders>
               <w:top w:val="single" w:sz="2" w:space="0" w:color="000001"/>
               <w:left w:val="single" w:sz="2" w:space="0" w:color="000001"/>
               <w:bottom w:val="single" w:sz="2" w:space="0" w:color="000001"/>
               <w:right w:val="single" w:sz="2" w:space="0" w:color="000001"/>
-              <w:insideH w:val="single" w:sz="2" w:space="0" w:color="000001"/>
-              <w:insideV w:val="single" w:sz="2" w:space="0" w:color="000001"/>
-            </w:tcBorders>
-            <w:shd w:color="auto" w:fill="E7E7E7" w:val="clear"/>
+            </w:tcBorders>
+            <w:shd w:val="clear" w:color="auto" w:fill="E7E7E7"/>
             <w:tcMar>
               <w:left w:w="77" w:type="dxa"/>
             </w:tcMar>
           </w:tcPr>
           <w:p>
             <w:pPr>
-              <w:pStyle w:val="Normal"/>
               <w:rPr>
                 <w:sz w:val="20"/>
                 <w:szCs w:val="20"/>
@@ -643,22 +679,14 @@
           </w:p>
           <w:p>
             <w:pPr>
-              <w:pStyle w:val="Normal"/>
-              <w:rPr>
-                <w:sz w:val="20"/>
-                <w:szCs w:val="20"/>
-              </w:rPr>
-            </w:pPr>
-            <w:r>
-              <w:rPr>
-                <w:sz w:val="20"/>
-                <w:szCs w:val="20"/>
-              </w:rPr>
-            </w:r>
-          </w:p>
-          <w:p>
-            <w:pPr>
-              <w:pStyle w:val="Normal"/>
+              <w:rPr>
+                <w:sz w:val="20"/>
+                <w:szCs w:val="20"/>
+              </w:rPr>
+            </w:pPr>
+          </w:p>
+          <w:p>
+            <w:pPr>
               <w:rPr>
                 <w:sz w:val="20"/>
                 <w:szCs w:val="20"/>
@@ -674,95 +702,67 @@
           </w:p>
           <w:p>
             <w:pPr>
-              <w:pStyle w:val="Normal"/>
-              <w:rPr>
-                <w:sz w:val="20"/>
-                <w:szCs w:val="20"/>
-              </w:rPr>
-            </w:pPr>
-            <w:r>
-              <w:rPr>
-                <w:sz w:val="20"/>
-                <w:szCs w:val="20"/>
-              </w:rPr>
-            </w:r>
-          </w:p>
-          <w:p>
-            <w:pPr>
-              <w:pStyle w:val="Normal"/>
-              <w:rPr>
-                <w:sz w:val="20"/>
-                <w:szCs w:val="20"/>
-              </w:rPr>
-            </w:pPr>
-            <w:r>
-              <w:rPr>
-                <w:sz w:val="20"/>
-                <w:szCs w:val="20"/>
-              </w:rPr>
-              <w:t xml:space="preserve">Oct 15: Implemented </w:t>
-            </w:r>
-            <w:bookmarkStart w:id="0" w:name="_GoBack"/>
-            <w:bookmarkEnd w:id="0"/>
-            <w:r>
-              <w:rPr>
-                <w:sz w:val="20"/>
-                <w:szCs w:val="20"/>
-              </w:rPr>
-              <w:t>hit detection so the player can shoot the alien. Added win/loss conditions, which both print a suitable message and end the game.</w:t>
-            </w:r>
-          </w:p>
-          <w:p>
-            <w:pPr>
-              <w:pStyle w:val="Normal"/>
-              <w:rPr>
-                <w:sz w:val="20"/>
-                <w:szCs w:val="20"/>
-              </w:rPr>
-            </w:pPr>
-            <w:r>
-              <w:rPr>
-                <w:sz w:val="20"/>
-                <w:szCs w:val="20"/>
-              </w:rPr>
-            </w:r>
+              <w:rPr>
+                <w:sz w:val="20"/>
+                <w:szCs w:val="20"/>
+              </w:rPr>
+            </w:pPr>
+          </w:p>
+          <w:p>
+            <w:pPr>
+              <w:rPr>
+                <w:sz w:val="20"/>
+                <w:szCs w:val="20"/>
+              </w:rPr>
+            </w:pPr>
+            <w:r>
+              <w:rPr>
+                <w:sz w:val="20"/>
+                <w:szCs w:val="20"/>
+              </w:rPr>
+              <w:t>Oct 15: Implemented hit detection so the player can shoot the alien. Added win/loss conditions, which both print a suitable message and end the game.</w:t>
+            </w:r>
+          </w:p>
+          <w:p>
+            <w:pPr>
+              <w:rPr>
+                <w:sz w:val="20"/>
+                <w:szCs w:val="20"/>
+              </w:rPr>
+            </w:pPr>
           </w:p>
         </w:tc>
       </w:tr>
       <w:tr>
         <w:trPr>
-          <w:trHeight w:val="322" w:hRule="atLeast"/>
+          <w:trHeight w:val="322"/>
         </w:trPr>
         <w:tc>
           <w:tcPr>
-            <w:tcW w:w="1885" w:type="dxa"/>
+            <w:tcW w:w="1766" w:type="dxa"/>
             <w:tcBorders>
               <w:top w:val="single" w:sz="2" w:space="0" w:color="000001"/>
               <w:left w:val="single" w:sz="2" w:space="0" w:color="000001"/>
               <w:bottom w:val="single" w:sz="2" w:space="0" w:color="000001"/>
               <w:right w:val="single" w:sz="6" w:space="0" w:color="000001"/>
-              <w:insideH w:val="single" w:sz="2" w:space="0" w:color="000001"/>
-              <w:insideV w:val="single" w:sz="6" w:space="0" w:color="000001"/>
-            </w:tcBorders>
-            <w:shd w:color="auto" w:fill="FEFFFE" w:val="clear"/>
+            </w:tcBorders>
+            <w:shd w:val="clear" w:color="auto" w:fill="FEFFFE"/>
             <w:tcMar>
               <w:left w:w="77" w:type="dxa"/>
             </w:tcMar>
           </w:tcPr>
           <w:p>
             <w:pPr>
-              <w:pStyle w:val="Normal"/>
-              <w:rPr>
-                <w:rFonts w:ascii="Helvetica Neue" w:hAnsi="Helvetica Neue" w:asciiTheme="minorHAnsi" w:hAnsiTheme="minorHAnsi"/>
+              <w:rPr>
+                <w:rFonts w:asciiTheme="minorHAnsi" w:hAnsiTheme="minorHAnsi"/>
                 <w:b/>
-                <w:b/>
-                <w:sz w:val="20"/>
-                <w:szCs w:val="20"/>
-              </w:rPr>
-            </w:pPr>
-            <w:r>
-              <w:rPr>
-                <w:rFonts w:ascii="Helvetica Neue" w:hAnsi="Helvetica Neue" w:asciiTheme="minorHAnsi" w:hAnsiTheme="minorHAnsi"/>
+                <w:sz w:val="20"/>
+                <w:szCs w:val="20"/>
+              </w:rPr>
+            </w:pPr>
+            <w:r>
+              <w:rPr>
+                <w:rFonts w:asciiTheme="minorHAnsi" w:hAnsiTheme="minorHAnsi"/>
                 <w:b/>
                 <w:color w:val="002060"/>
                 <w:sz w:val="20"/>
@@ -774,23 +774,20 @@
         </w:tc>
         <w:tc>
           <w:tcPr>
-            <w:tcW w:w="1885" w:type="dxa"/>
+            <w:tcW w:w="2252" w:type="dxa"/>
             <w:tcBorders>
               <w:top w:val="single" w:sz="2" w:space="0" w:color="000001"/>
               <w:left w:val="single" w:sz="6" w:space="0" w:color="000001"/>
               <w:bottom w:val="single" w:sz="2" w:space="0" w:color="000001"/>
               <w:right w:val="single" w:sz="2" w:space="0" w:color="000001"/>
-              <w:insideH w:val="single" w:sz="2" w:space="0" w:color="000001"/>
-              <w:insideV w:val="single" w:sz="2" w:space="0" w:color="000001"/>
-            </w:tcBorders>
-            <w:shd w:color="auto" w:fill="FFFFFF" w:val="clear"/>
+            </w:tcBorders>
+            <w:shd w:val="clear" w:color="auto" w:fill="FFFFFF"/>
             <w:tcMar>
               <w:left w:w="72" w:type="dxa"/>
             </w:tcMar>
           </w:tcPr>
           <w:p>
             <w:pPr>
-              <w:pStyle w:val="Normal"/>
               <w:rPr>
                 <w:sz w:val="20"/>
                 <w:szCs w:val="20"/>
@@ -807,23 +804,20 @@
         </w:tc>
         <w:tc>
           <w:tcPr>
-            <w:tcW w:w="1885" w:type="dxa"/>
+            <w:tcW w:w="1828" w:type="dxa"/>
             <w:tcBorders>
               <w:top w:val="single" w:sz="2" w:space="0" w:color="000001"/>
               <w:left w:val="single" w:sz="2" w:space="0" w:color="000001"/>
               <w:bottom w:val="single" w:sz="2" w:space="0" w:color="000001"/>
               <w:right w:val="single" w:sz="2" w:space="0" w:color="000001"/>
-              <w:insideH w:val="single" w:sz="2" w:space="0" w:color="000001"/>
-              <w:insideV w:val="single" w:sz="2" w:space="0" w:color="000001"/>
-            </w:tcBorders>
-            <w:shd w:color="auto" w:fill="FFFFFF" w:val="clear"/>
+            </w:tcBorders>
+            <w:shd w:val="clear" w:color="auto" w:fill="FFFFFF"/>
             <w:tcMar>
               <w:left w:w="77" w:type="dxa"/>
             </w:tcMar>
           </w:tcPr>
           <w:p>
             <w:pPr>
-              <w:pStyle w:val="Normal"/>
               <w:rPr>
                 <w:sz w:val="20"/>
                 <w:szCs w:val="20"/>
@@ -840,23 +834,20 @@
         </w:tc>
         <w:tc>
           <w:tcPr>
-            <w:tcW w:w="1885" w:type="dxa"/>
+            <w:tcW w:w="1719" w:type="dxa"/>
             <w:tcBorders>
               <w:top w:val="single" w:sz="2" w:space="0" w:color="000001"/>
               <w:left w:val="single" w:sz="2" w:space="0" w:color="000001"/>
               <w:bottom w:val="single" w:sz="2" w:space="0" w:color="000001"/>
               <w:right w:val="single" w:sz="2" w:space="0" w:color="000001"/>
-              <w:insideH w:val="single" w:sz="2" w:space="0" w:color="000001"/>
-              <w:insideV w:val="single" w:sz="2" w:space="0" w:color="000001"/>
-            </w:tcBorders>
-            <w:shd w:color="auto" w:fill="FFFFFF" w:val="clear"/>
+            </w:tcBorders>
+            <w:shd w:val="clear" w:color="auto" w:fill="FFFFFF"/>
             <w:tcMar>
               <w:left w:w="77" w:type="dxa"/>
             </w:tcMar>
           </w:tcPr>
           <w:p>
             <w:pPr>
-              <w:pStyle w:val="Normal"/>
               <w:rPr>
                 <w:sz w:val="20"/>
                 <w:szCs w:val="20"/>
@@ -873,23 +864,20 @@
         </w:tc>
         <w:tc>
           <w:tcPr>
-            <w:tcW w:w="1885" w:type="dxa"/>
+            <w:tcW w:w="3066" w:type="dxa"/>
             <w:tcBorders>
               <w:top w:val="single" w:sz="2" w:space="0" w:color="000001"/>
               <w:left w:val="single" w:sz="2" w:space="0" w:color="000001"/>
               <w:bottom w:val="single" w:sz="2" w:space="0" w:color="000001"/>
               <w:right w:val="single" w:sz="2" w:space="0" w:color="000001"/>
-              <w:insideH w:val="single" w:sz="2" w:space="0" w:color="000001"/>
-              <w:insideV w:val="single" w:sz="2" w:space="0" w:color="000001"/>
-            </w:tcBorders>
-            <w:shd w:color="auto" w:fill="FFFFFF" w:val="clear"/>
+            </w:tcBorders>
+            <w:shd w:val="clear" w:color="auto" w:fill="FFFFFF"/>
             <w:tcMar>
               <w:left w:w="77" w:type="dxa"/>
             </w:tcMar>
           </w:tcPr>
           <w:p>
             <w:pPr>
-              <w:pStyle w:val="Normal"/>
               <w:rPr>
                 <w:sz w:val="20"/>
                 <w:szCs w:val="20"/>
@@ -907,136 +895,119 @@
       </w:tr>
       <w:tr>
         <w:trPr>
-          <w:trHeight w:val="322" w:hRule="atLeast"/>
+          <w:trHeight w:val="322"/>
         </w:trPr>
         <w:tc>
           <w:tcPr>
-            <w:tcW w:w="1885" w:type="dxa"/>
+            <w:tcW w:w="1766" w:type="dxa"/>
             <w:tcBorders>
               <w:top w:val="single" w:sz="2" w:space="0" w:color="000001"/>
               <w:left w:val="single" w:sz="2" w:space="0" w:color="000001"/>
               <w:bottom w:val="single" w:sz="2" w:space="0" w:color="000001"/>
               <w:right w:val="single" w:sz="6" w:space="0" w:color="000001"/>
-              <w:insideH w:val="single" w:sz="2" w:space="0" w:color="000001"/>
-              <w:insideV w:val="single" w:sz="6" w:space="0" w:color="000001"/>
-            </w:tcBorders>
-            <w:shd w:color="auto" w:fill="FEFFFE" w:val="clear"/>
+            </w:tcBorders>
+            <w:shd w:val="clear" w:color="auto" w:fill="FEFFFE"/>
             <w:tcMar>
               <w:left w:w="77" w:type="dxa"/>
             </w:tcMar>
           </w:tcPr>
           <w:p>
             <w:pPr>
-              <w:pStyle w:val="Normal"/>
-              <w:rPr>
-                <w:sz w:val="20"/>
-                <w:szCs w:val="20"/>
-              </w:rPr>
-            </w:pPr>
-            <w:r>
-              <w:rPr>
-                <w:sz w:val="20"/>
-                <w:szCs w:val="20"/>
-              </w:rPr>
-              <w:t>Simratdeep Virk</w:t>
-            </w:r>
-          </w:p>
-        </w:tc>
-        <w:tc>
-          <w:tcPr>
-            <w:tcW w:w="1885" w:type="dxa"/>
+              <w:rPr>
+                <w:sz w:val="20"/>
+                <w:szCs w:val="20"/>
+              </w:rPr>
+            </w:pPr>
+            <w:proofErr w:type="spellStart"/>
+            <w:r>
+              <w:rPr>
+                <w:sz w:val="20"/>
+                <w:szCs w:val="20"/>
+              </w:rPr>
+              <w:t>Simratdeep</w:t>
+            </w:r>
+            <w:proofErr w:type="spellEnd"/>
+            <w:r>
+              <w:rPr>
+                <w:sz w:val="20"/>
+                <w:szCs w:val="20"/>
+              </w:rPr>
+              <w:t xml:space="preserve"> Virk</w:t>
+            </w:r>
+          </w:p>
+        </w:tc>
+        <w:tc>
+          <w:tcPr>
+            <w:tcW w:w="2252" w:type="dxa"/>
             <w:tcBorders>
               <w:top w:val="single" w:sz="2" w:space="0" w:color="000001"/>
               <w:left w:val="single" w:sz="6" w:space="0" w:color="000001"/>
               <w:bottom w:val="single" w:sz="2" w:space="0" w:color="000001"/>
               <w:right w:val="single" w:sz="2" w:space="0" w:color="000001"/>
-              <w:insideH w:val="single" w:sz="2" w:space="0" w:color="000001"/>
-              <w:insideV w:val="single" w:sz="2" w:space="0" w:color="000001"/>
-            </w:tcBorders>
-            <w:shd w:color="auto" w:fill="E7E7E7" w:val="clear"/>
+            </w:tcBorders>
+            <w:shd w:val="clear" w:color="auto" w:fill="E7E7E7"/>
             <w:tcMar>
               <w:left w:w="72" w:type="dxa"/>
             </w:tcMar>
           </w:tcPr>
           <w:p>
             <w:pPr>
-              <w:pStyle w:val="Normal"/>
-              <w:rPr>
-                <w:sz w:val="20"/>
-                <w:szCs w:val="20"/>
-              </w:rPr>
-            </w:pPr>
-            <w:r>
-              <w:rPr>
-                <w:sz w:val="20"/>
-                <w:szCs w:val="20"/>
-              </w:rPr>
-              <w:t>Bug fixed in InvadersGame</w:t>
-            </w:r>
-          </w:p>
-          <w:p>
-            <w:pPr>
-              <w:pStyle w:val="Normal"/>
-              <w:rPr>
-                <w:sz w:val="20"/>
-                <w:szCs w:val="20"/>
-              </w:rPr>
-            </w:pPr>
-            <w:r>
-              <w:rPr>
-                <w:sz w:val="20"/>
-                <w:szCs w:val="20"/>
-              </w:rPr>
-            </w:r>
-          </w:p>
-          <w:p>
-            <w:pPr>
-              <w:pStyle w:val="Normal"/>
-              <w:rPr>
-                <w:sz w:val="20"/>
-                <w:szCs w:val="20"/>
-              </w:rPr>
-            </w:pPr>
-            <w:r>
-              <w:rPr>
-                <w:sz w:val="20"/>
-                <w:szCs w:val="20"/>
-              </w:rPr>
-            </w:r>
-          </w:p>
-          <w:p>
-            <w:pPr>
-              <w:pStyle w:val="Normal"/>
-              <w:rPr>
-                <w:sz w:val="20"/>
-                <w:szCs w:val="20"/>
-              </w:rPr>
-            </w:pPr>
-            <w:r>
-              <w:rPr>
-                <w:sz w:val="20"/>
-                <w:szCs w:val="20"/>
-              </w:rPr>
-            </w:r>
-          </w:p>
-          <w:p>
-            <w:pPr>
-              <w:pStyle w:val="Normal"/>
-              <w:rPr>
-                <w:sz w:val="20"/>
-                <w:szCs w:val="20"/>
-              </w:rPr>
-            </w:pPr>
-            <w:r>
-              <w:rPr>
-                <w:sz w:val="20"/>
-                <w:szCs w:val="20"/>
-              </w:rPr>
-            </w:r>
-          </w:p>
-          <w:p>
-            <w:pPr>
-              <w:pStyle w:val="Normal"/>
+              <w:rPr>
+                <w:sz w:val="20"/>
+                <w:szCs w:val="20"/>
+              </w:rPr>
+            </w:pPr>
+            <w:r>
+              <w:rPr>
+                <w:sz w:val="20"/>
+                <w:szCs w:val="20"/>
+              </w:rPr>
+              <w:t xml:space="preserve">Bug fixed in </w:t>
+            </w:r>
+            <w:proofErr w:type="spellStart"/>
+            <w:r>
+              <w:rPr>
+                <w:sz w:val="20"/>
+                <w:szCs w:val="20"/>
+              </w:rPr>
+              <w:t>InvadersGame</w:t>
+            </w:r>
+            <w:proofErr w:type="spellEnd"/>
+          </w:p>
+          <w:p>
+            <w:pPr>
+              <w:rPr>
+                <w:sz w:val="20"/>
+                <w:szCs w:val="20"/>
+              </w:rPr>
+            </w:pPr>
+          </w:p>
+          <w:p>
+            <w:pPr>
+              <w:rPr>
+                <w:sz w:val="20"/>
+                <w:szCs w:val="20"/>
+              </w:rPr>
+            </w:pPr>
+          </w:p>
+          <w:p>
+            <w:pPr>
+              <w:rPr>
+                <w:sz w:val="20"/>
+                <w:szCs w:val="20"/>
+              </w:rPr>
+            </w:pPr>
+          </w:p>
+          <w:p>
+            <w:pPr>
+              <w:rPr>
+                <w:sz w:val="20"/>
+                <w:szCs w:val="20"/>
+              </w:rPr>
+            </w:pPr>
+          </w:p>
+          <w:p>
+            <w:pPr>
               <w:rPr>
                 <w:sz w:val="20"/>
                 <w:szCs w:val="20"/>
@@ -1053,93 +1024,77 @@
         </w:tc>
         <w:tc>
           <w:tcPr>
-            <w:tcW w:w="1885" w:type="dxa"/>
+            <w:tcW w:w="1828" w:type="dxa"/>
             <w:tcBorders>
               <w:top w:val="single" w:sz="2" w:space="0" w:color="000001"/>
               <w:left w:val="single" w:sz="2" w:space="0" w:color="000001"/>
               <w:bottom w:val="single" w:sz="2" w:space="0" w:color="000001"/>
               <w:right w:val="single" w:sz="2" w:space="0" w:color="000001"/>
-              <w:insideH w:val="single" w:sz="2" w:space="0" w:color="000001"/>
-              <w:insideV w:val="single" w:sz="2" w:space="0" w:color="000001"/>
-            </w:tcBorders>
-            <w:shd w:color="auto" w:fill="E7E7E7" w:val="clear"/>
+            </w:tcBorders>
+            <w:shd w:val="clear" w:color="auto" w:fill="E7E7E7"/>
             <w:tcMar>
               <w:left w:w="77" w:type="dxa"/>
             </w:tcMar>
           </w:tcPr>
           <w:p>
             <w:pPr>
-              <w:pStyle w:val="Normal"/>
-              <w:rPr>
-                <w:sz w:val="20"/>
-                <w:szCs w:val="20"/>
-              </w:rPr>
-            </w:pPr>
-            <w:r>
-              <w:rPr>
-                <w:sz w:val="20"/>
-                <w:szCs w:val="20"/>
-              </w:rPr>
+              <w:rPr>
+                <w:sz w:val="20"/>
+                <w:szCs w:val="20"/>
+              </w:rPr>
+            </w:pPr>
+            <w:r>
+              <w:rPr>
+                <w:sz w:val="20"/>
+                <w:szCs w:val="20"/>
+              </w:rPr>
+              <w:lastRenderedPageBreak/>
               <w:t>Oct 14</w:t>
             </w:r>
           </w:p>
         </w:tc>
         <w:tc>
           <w:tcPr>
-            <w:tcW w:w="1885" w:type="dxa"/>
+            <w:tcW w:w="1719" w:type="dxa"/>
             <w:tcBorders>
               <w:top w:val="single" w:sz="2" w:space="0" w:color="000001"/>
               <w:left w:val="single" w:sz="2" w:space="0" w:color="000001"/>
               <w:bottom w:val="single" w:sz="2" w:space="0" w:color="000001"/>
               <w:right w:val="single" w:sz="2" w:space="0" w:color="000001"/>
-              <w:insideH w:val="single" w:sz="2" w:space="0" w:color="000001"/>
-              <w:insideV w:val="single" w:sz="2" w:space="0" w:color="000001"/>
-            </w:tcBorders>
-            <w:shd w:color="auto" w:fill="E7E7E7" w:val="clear"/>
+            </w:tcBorders>
+            <w:shd w:val="clear" w:color="auto" w:fill="E7E7E7"/>
             <w:tcMar>
               <w:left w:w="77" w:type="dxa"/>
             </w:tcMar>
           </w:tcPr>
           <w:p>
-            <w:pPr>
-              <w:pStyle w:val="Normal"/>
-              <w:rPr/>
-            </w:pPr>
-            <w:r>
-              <w:rPr>
-                <w:sz w:val="20"/>
-                <w:szCs w:val="20"/>
-              </w:rPr>
-              <w:t xml:space="preserve">5 </w:t>
-            </w:r>
-            <w:r>
-              <w:rPr>
-                <w:sz w:val="20"/>
-                <w:szCs w:val="20"/>
-              </w:rPr>
-              <w:t xml:space="preserve"> hours</w:t>
-            </w:r>
-          </w:p>
-        </w:tc>
-        <w:tc>
-          <w:tcPr>
-            <w:tcW w:w="1885" w:type="dxa"/>
+            <w:proofErr w:type="gramStart"/>
+            <w:r>
+              <w:rPr>
+                <w:sz w:val="20"/>
+                <w:szCs w:val="20"/>
+              </w:rPr>
+              <w:t>5  hours</w:t>
+            </w:r>
+            <w:proofErr w:type="gramEnd"/>
+          </w:p>
+        </w:tc>
+        <w:tc>
+          <w:tcPr>
+            <w:tcW w:w="3066" w:type="dxa"/>
             <w:tcBorders>
               <w:top w:val="single" w:sz="2" w:space="0" w:color="000001"/>
               <w:left w:val="single" w:sz="2" w:space="0" w:color="000001"/>
               <w:bottom w:val="single" w:sz="2" w:space="0" w:color="000001"/>
               <w:right w:val="single" w:sz="2" w:space="0" w:color="000001"/>
-              <w:insideH w:val="single" w:sz="2" w:space="0" w:color="000001"/>
-              <w:insideV w:val="single" w:sz="2" w:space="0" w:color="000001"/>
-            </w:tcBorders>
-            <w:shd w:color="auto" w:fill="E7E7E7" w:val="clear"/>
+            </w:tcBorders>
+            <w:shd w:val="clear" w:color="auto" w:fill="E7E7E7"/>
             <w:tcMar>
               <w:left w:w="77" w:type="dxa"/>
             </w:tcMar>
           </w:tcPr>
           <w:p>
             <w:pPr>
-              <w:pStyle w:val="Normal"/>
               <w:rPr>
                 <w:sz w:val="20"/>
                 <w:szCs w:val="20"/>
@@ -1155,22 +1110,14 @@
           </w:p>
           <w:p>
             <w:pPr>
-              <w:pStyle w:val="Normal"/>
-              <w:rPr>
-                <w:sz w:val="20"/>
-                <w:szCs w:val="20"/>
-              </w:rPr>
-            </w:pPr>
-            <w:r>
-              <w:rPr>
-                <w:sz w:val="20"/>
-                <w:szCs w:val="20"/>
-              </w:rPr>
-            </w:r>
-          </w:p>
-          <w:p>
-            <w:pPr>
-              <w:pStyle w:val="Normal"/>
+              <w:rPr>
+                <w:sz w:val="20"/>
+                <w:szCs w:val="20"/>
+              </w:rPr>
+            </w:pPr>
+          </w:p>
+          <w:p>
+            <w:pPr>
               <w:rPr>
                 <w:sz w:val="20"/>
                 <w:szCs w:val="20"/>
@@ -1188,76 +1135,106 @@
       </w:tr>
       <w:tr>
         <w:trPr>
-          <w:trHeight w:val="1657" w:hRule="atLeast"/>
+          <w:trHeight w:val="1657"/>
         </w:trPr>
         <w:tc>
           <w:tcPr>
-            <w:tcW w:w="1885" w:type="dxa"/>
+            <w:tcW w:w="1766" w:type="dxa"/>
             <w:tcBorders>
               <w:top w:val="single" w:sz="2" w:space="0" w:color="000001"/>
               <w:left w:val="single" w:sz="2" w:space="0" w:color="000001"/>
               <w:bottom w:val="single" w:sz="2" w:space="0" w:color="000001"/>
               <w:right w:val="single" w:sz="6" w:space="0" w:color="000001"/>
-              <w:insideH w:val="single" w:sz="2" w:space="0" w:color="000001"/>
-              <w:insideV w:val="single" w:sz="6" w:space="0" w:color="000001"/>
-            </w:tcBorders>
-            <w:shd w:color="auto" w:fill="FEFFFE" w:val="clear"/>
+            </w:tcBorders>
+            <w:shd w:val="clear" w:color="auto" w:fill="FEFFFE"/>
             <w:tcMar>
               <w:left w:w="77" w:type="dxa"/>
             </w:tcMar>
           </w:tcPr>
           <w:p>
             <w:pPr>
-              <w:pStyle w:val="Normal"/>
-              <w:rPr>
-                <w:sz w:val="20"/>
-                <w:szCs w:val="20"/>
-              </w:rPr>
-            </w:pPr>
-            <w:r>
-              <w:rPr>
-                <w:sz w:val="20"/>
-                <w:szCs w:val="20"/>
-              </w:rPr>
-              <w:t>Panagiota Fytopoulou</w:t>
-            </w:r>
-          </w:p>
-        </w:tc>
-        <w:tc>
-          <w:tcPr>
-            <w:tcW w:w="1885" w:type="dxa"/>
+              <w:rPr>
+                <w:sz w:val="20"/>
+                <w:szCs w:val="20"/>
+              </w:rPr>
+            </w:pPr>
+            <w:proofErr w:type="spellStart"/>
+            <w:r>
+              <w:rPr>
+                <w:sz w:val="20"/>
+                <w:szCs w:val="20"/>
+              </w:rPr>
+              <w:lastRenderedPageBreak/>
+              <w:t>Panagiota</w:t>
+            </w:r>
+            <w:proofErr w:type="spellEnd"/>
+            <w:r>
+              <w:rPr>
+                <w:sz w:val="20"/>
+                <w:szCs w:val="20"/>
+              </w:rPr>
+              <w:t xml:space="preserve"> </w:t>
+            </w:r>
+            <w:proofErr w:type="spellStart"/>
+            <w:r>
+              <w:rPr>
+                <w:sz w:val="20"/>
+                <w:szCs w:val="20"/>
+              </w:rPr>
+              <w:t>Fytopoulou</w:t>
+            </w:r>
+            <w:proofErr w:type="spellEnd"/>
+          </w:p>
+        </w:tc>
+        <w:tc>
+          <w:tcPr>
+            <w:tcW w:w="2252" w:type="dxa"/>
             <w:tcBorders>
               <w:top w:val="single" w:sz="2" w:space="0" w:color="000001"/>
               <w:left w:val="single" w:sz="6" w:space="0" w:color="000001"/>
               <w:bottom w:val="single" w:sz="2" w:space="0" w:color="000001"/>
               <w:right w:val="single" w:sz="2" w:space="0" w:color="000001"/>
-              <w:insideH w:val="single" w:sz="2" w:space="0" w:color="000001"/>
-              <w:insideV w:val="single" w:sz="2" w:space="0" w:color="000001"/>
-            </w:tcBorders>
-            <w:shd w:color="auto" w:fill="E7E7E7" w:val="clear"/>
+            </w:tcBorders>
+            <w:shd w:val="clear" w:color="auto" w:fill="E7E7E7"/>
             <w:tcMar>
               <w:left w:w="72" w:type="dxa"/>
             </w:tcMar>
           </w:tcPr>
           <w:p>
             <w:pPr>
-              <w:pStyle w:val="Normal"/>
-              <w:rPr>
-                <w:sz w:val="20"/>
-                <w:szCs w:val="20"/>
-              </w:rPr>
-            </w:pPr>
-            <w:r>
-              <w:rPr>
-                <w:sz w:val="20"/>
-                <w:szCs w:val="20"/>
-              </w:rPr>
-              <w:t>InvadersGame/drawGame</w:t>
-            </w:r>
-          </w:p>
-          <w:p>
-            <w:pPr>
-              <w:pStyle w:val="Normal"/>
+              <w:rPr>
+                <w:sz w:val="20"/>
+                <w:szCs w:val="20"/>
+              </w:rPr>
+            </w:pPr>
+            <w:proofErr w:type="spellStart"/>
+            <w:r>
+              <w:rPr>
+                <w:sz w:val="20"/>
+                <w:szCs w:val="20"/>
+              </w:rPr>
+              <w:t>InvadersGame</w:t>
+            </w:r>
+            <w:proofErr w:type="spellEnd"/>
+            <w:r>
+              <w:rPr>
+                <w:sz w:val="20"/>
+                <w:szCs w:val="20"/>
+              </w:rPr>
+              <w:t>/</w:t>
+            </w:r>
+            <w:proofErr w:type="spellStart"/>
+            <w:r>
+              <w:rPr>
+                <w:sz w:val="20"/>
+                <w:szCs w:val="20"/>
+              </w:rPr>
+              <w:t>drawGame</w:t>
+            </w:r>
+            <w:proofErr w:type="spellEnd"/>
+          </w:p>
+          <w:p>
+            <w:pPr>
               <w:rPr>
                 <w:sz w:val="20"/>
                 <w:szCs w:val="20"/>
@@ -1273,7 +1250,6 @@
           </w:p>
           <w:p>
             <w:pPr>
-              <w:pStyle w:val="Normal"/>
               <w:rPr>
                 <w:sz w:val="20"/>
                 <w:szCs w:val="20"/>
@@ -1290,23 +1266,20 @@
         </w:tc>
         <w:tc>
           <w:tcPr>
-            <w:tcW w:w="1885" w:type="dxa"/>
+            <w:tcW w:w="1828" w:type="dxa"/>
             <w:tcBorders>
               <w:top w:val="single" w:sz="2" w:space="0" w:color="000001"/>
               <w:left w:val="single" w:sz="2" w:space="0" w:color="000001"/>
               <w:bottom w:val="single" w:sz="2" w:space="0" w:color="000001"/>
               <w:right w:val="single" w:sz="2" w:space="0" w:color="000001"/>
-              <w:insideH w:val="single" w:sz="2" w:space="0" w:color="000001"/>
-              <w:insideV w:val="single" w:sz="2" w:space="0" w:color="000001"/>
-            </w:tcBorders>
-            <w:shd w:color="auto" w:fill="E7E7E7" w:val="clear"/>
+            </w:tcBorders>
+            <w:shd w:val="clear" w:color="auto" w:fill="E7E7E7"/>
             <w:tcMar>
               <w:left w:w="77" w:type="dxa"/>
             </w:tcMar>
           </w:tcPr>
           <w:p>
             <w:pPr>
-              <w:pStyle w:val="Normal"/>
               <w:rPr>
                 <w:sz w:val="20"/>
                 <w:szCs w:val="20"/>
@@ -1323,23 +1296,20 @@
         </w:tc>
         <w:tc>
           <w:tcPr>
-            <w:tcW w:w="1885" w:type="dxa"/>
+            <w:tcW w:w="1719" w:type="dxa"/>
             <w:tcBorders>
               <w:top w:val="single" w:sz="2" w:space="0" w:color="000001"/>
               <w:left w:val="single" w:sz="2" w:space="0" w:color="000001"/>
               <w:bottom w:val="single" w:sz="2" w:space="0" w:color="000001"/>
               <w:right w:val="single" w:sz="2" w:space="0" w:color="000001"/>
-              <w:insideH w:val="single" w:sz="2" w:space="0" w:color="000001"/>
-              <w:insideV w:val="single" w:sz="2" w:space="0" w:color="000001"/>
-            </w:tcBorders>
-            <w:shd w:color="auto" w:fill="E7E7E7" w:val="clear"/>
+            </w:tcBorders>
+            <w:shd w:val="clear" w:color="auto" w:fill="E7E7E7"/>
             <w:tcMar>
               <w:left w:w="77" w:type="dxa"/>
             </w:tcMar>
           </w:tcPr>
           <w:p>
             <w:pPr>
-              <w:pStyle w:val="Normal"/>
               <w:rPr>
                 <w:sz w:val="20"/>
                 <w:szCs w:val="20"/>
@@ -1356,23 +1326,20 @@
         </w:tc>
         <w:tc>
           <w:tcPr>
-            <w:tcW w:w="1885" w:type="dxa"/>
+            <w:tcW w:w="3066" w:type="dxa"/>
             <w:tcBorders>
               <w:top w:val="single" w:sz="2" w:space="0" w:color="000001"/>
               <w:left w:val="single" w:sz="2" w:space="0" w:color="000001"/>
               <w:bottom w:val="single" w:sz="2" w:space="0" w:color="000001"/>
               <w:right w:val="single" w:sz="2" w:space="0" w:color="000001"/>
-              <w:insideH w:val="single" w:sz="2" w:space="0" w:color="000001"/>
-              <w:insideV w:val="single" w:sz="2" w:space="0" w:color="000001"/>
-            </w:tcBorders>
-            <w:shd w:color="auto" w:fill="E7E7E7" w:val="clear"/>
+            </w:tcBorders>
+            <w:shd w:val="clear" w:color="auto" w:fill="E7E7E7"/>
             <w:tcMar>
               <w:left w:w="77" w:type="dxa"/>
             </w:tcMar>
           </w:tcPr>
           <w:p>
             <w:pPr>
-              <w:pStyle w:val="Normal"/>
               <w:rPr>
                 <w:sz w:val="20"/>
                 <w:szCs w:val="20"/>
@@ -1388,7 +1355,6 @@
           </w:p>
           <w:p>
             <w:pPr>
-              <w:pStyle w:val="Normal"/>
               <w:rPr>
                 <w:sz w:val="20"/>
                 <w:szCs w:val="20"/>
@@ -1406,27 +1372,24 @@
       </w:tr>
       <w:tr>
         <w:trPr>
-          <w:trHeight w:val="1953" w:hRule="atLeast"/>
+          <w:trHeight w:val="1953"/>
         </w:trPr>
         <w:tc>
           <w:tcPr>
-            <w:tcW w:w="1885" w:type="dxa"/>
+            <w:tcW w:w="1766" w:type="dxa"/>
             <w:tcBorders>
               <w:top w:val="single" w:sz="2" w:space="0" w:color="000001"/>
               <w:left w:val="single" w:sz="2" w:space="0" w:color="000001"/>
               <w:bottom w:val="single" w:sz="2" w:space="0" w:color="000001"/>
               <w:right w:val="single" w:sz="6" w:space="0" w:color="000001"/>
-              <w:insideH w:val="single" w:sz="2" w:space="0" w:color="000001"/>
-              <w:insideV w:val="single" w:sz="6" w:space="0" w:color="000001"/>
-            </w:tcBorders>
-            <w:shd w:color="auto" w:fill="FEFFFE" w:val="clear"/>
+            </w:tcBorders>
+            <w:shd w:val="clear" w:color="auto" w:fill="FEFFFE"/>
             <w:tcMar>
               <w:left w:w="77" w:type="dxa"/>
             </w:tcMar>
           </w:tcPr>
           <w:p>
             <w:pPr>
-              <w:pStyle w:val="Normal"/>
               <w:rPr>
                 <w:sz w:val="20"/>
                 <w:szCs w:val="20"/>
@@ -1443,39 +1406,44 @@
         </w:tc>
         <w:tc>
           <w:tcPr>
-            <w:tcW w:w="1885" w:type="dxa"/>
+            <w:tcW w:w="2252" w:type="dxa"/>
             <w:tcBorders>
               <w:top w:val="single" w:sz="2" w:space="0" w:color="000001"/>
               <w:left w:val="single" w:sz="6" w:space="0" w:color="000001"/>
               <w:bottom w:val="single" w:sz="2" w:space="0" w:color="000001"/>
               <w:right w:val="single" w:sz="2" w:space="0" w:color="000001"/>
-              <w:insideH w:val="single" w:sz="2" w:space="0" w:color="000001"/>
-              <w:insideV w:val="single" w:sz="2" w:space="0" w:color="000001"/>
-            </w:tcBorders>
-            <w:shd w:color="auto" w:fill="E7E7E7" w:val="clear"/>
+            </w:tcBorders>
+            <w:shd w:val="clear" w:color="auto" w:fill="E7E7E7"/>
             <w:tcMar>
               <w:left w:w="72" w:type="dxa"/>
             </w:tcMar>
           </w:tcPr>
           <w:p>
             <w:pPr>
-              <w:pStyle w:val="Normal"/>
-              <w:rPr>
-                <w:sz w:val="20"/>
-                <w:szCs w:val="20"/>
-              </w:rPr>
-            </w:pPr>
-            <w:r>
-              <w:rPr>
-                <w:sz w:val="20"/>
-                <w:szCs w:val="20"/>
-              </w:rPr>
-              <w:t>InvadersGame class</w:t>
-            </w:r>
-          </w:p>
-          <w:p>
-            <w:pPr>
-              <w:pStyle w:val="Normal"/>
+              <w:rPr>
+                <w:sz w:val="20"/>
+                <w:szCs w:val="20"/>
+              </w:rPr>
+            </w:pPr>
+            <w:proofErr w:type="spellStart"/>
+            <w:r>
+              <w:rPr>
+                <w:sz w:val="20"/>
+                <w:szCs w:val="20"/>
+              </w:rPr>
+              <w:t>InvadersGame</w:t>
+            </w:r>
+            <w:proofErr w:type="spellEnd"/>
+            <w:r>
+              <w:rPr>
+                <w:sz w:val="20"/>
+                <w:szCs w:val="20"/>
+              </w:rPr>
+              <w:t xml:space="preserve"> class</w:t>
+            </w:r>
+          </w:p>
+          <w:p>
+            <w:pPr>
               <w:rPr>
                 <w:sz w:val="20"/>
                 <w:szCs w:val="20"/>
@@ -1491,7 +1459,6 @@
           </w:p>
           <w:p>
             <w:pPr>
-              <w:pStyle w:val="Normal"/>
               <w:rPr>
                 <w:sz w:val="20"/>
                 <w:szCs w:val="20"/>
@@ -1508,55 +1475,43 @@
         </w:tc>
         <w:tc>
           <w:tcPr>
-            <w:tcW w:w="1885" w:type="dxa"/>
+            <w:tcW w:w="1828" w:type="dxa"/>
             <w:tcBorders>
               <w:top w:val="single" w:sz="2" w:space="0" w:color="000001"/>
               <w:left w:val="single" w:sz="2" w:space="0" w:color="000001"/>
               <w:bottom w:val="single" w:sz="2" w:space="0" w:color="000001"/>
               <w:right w:val="single" w:sz="2" w:space="0" w:color="000001"/>
-              <w:insideH w:val="single" w:sz="2" w:space="0" w:color="000001"/>
-              <w:insideV w:val="single" w:sz="2" w:space="0" w:color="000001"/>
-            </w:tcBorders>
-            <w:shd w:color="auto" w:fill="E7E7E7" w:val="clear"/>
+            </w:tcBorders>
+            <w:shd w:val="clear" w:color="auto" w:fill="E7E7E7"/>
             <w:tcMar>
               <w:left w:w="77" w:type="dxa"/>
             </w:tcMar>
           </w:tcPr>
           <w:p>
             <w:pPr>
-              <w:pStyle w:val="Normal"/>
-              <w:rPr>
-                <w:sz w:val="20"/>
-                <w:szCs w:val="20"/>
-              </w:rPr>
-            </w:pPr>
-            <w:r>
-              <w:rPr>
-                <w:sz w:val="20"/>
-                <w:szCs w:val="20"/>
-              </w:rPr>
-            </w:r>
-          </w:p>
-        </w:tc>
-        <w:tc>
-          <w:tcPr>
-            <w:tcW w:w="1885" w:type="dxa"/>
+              <w:rPr>
+                <w:sz w:val="20"/>
+                <w:szCs w:val="20"/>
+              </w:rPr>
+            </w:pPr>
+          </w:p>
+        </w:tc>
+        <w:tc>
+          <w:tcPr>
+            <w:tcW w:w="1719" w:type="dxa"/>
             <w:tcBorders>
               <w:top w:val="single" w:sz="2" w:space="0" w:color="000001"/>
               <w:left w:val="single" w:sz="2" w:space="0" w:color="000001"/>
               <w:bottom w:val="single" w:sz="2" w:space="0" w:color="000001"/>
               <w:right w:val="single" w:sz="2" w:space="0" w:color="000001"/>
-              <w:insideH w:val="single" w:sz="2" w:space="0" w:color="000001"/>
-              <w:insideV w:val="single" w:sz="2" w:space="0" w:color="000001"/>
-            </w:tcBorders>
-            <w:shd w:color="auto" w:fill="E7E7E7" w:val="clear"/>
+            </w:tcBorders>
+            <w:shd w:val="clear" w:color="auto" w:fill="E7E7E7"/>
             <w:tcMar>
               <w:left w:w="77" w:type="dxa"/>
             </w:tcMar>
           </w:tcPr>
           <w:p>
             <w:pPr>
-              <w:pStyle w:val="Normal"/>
               <w:rPr>
                 <w:sz w:val="20"/>
                 <w:szCs w:val="20"/>
@@ -1573,39 +1528,51 @@
         </w:tc>
         <w:tc>
           <w:tcPr>
-            <w:tcW w:w="1885" w:type="dxa"/>
+            <w:tcW w:w="3066" w:type="dxa"/>
             <w:tcBorders>
               <w:top w:val="single" w:sz="2" w:space="0" w:color="000001"/>
               <w:left w:val="single" w:sz="2" w:space="0" w:color="000001"/>
               <w:bottom w:val="single" w:sz="2" w:space="0" w:color="000001"/>
               <w:right w:val="single" w:sz="2" w:space="0" w:color="000001"/>
-              <w:insideH w:val="single" w:sz="2" w:space="0" w:color="000001"/>
-              <w:insideV w:val="single" w:sz="2" w:space="0" w:color="000001"/>
-            </w:tcBorders>
-            <w:shd w:color="auto" w:fill="E7E7E7" w:val="clear"/>
+            </w:tcBorders>
+            <w:shd w:val="clear" w:color="auto" w:fill="E7E7E7"/>
             <w:tcMar>
               <w:left w:w="77" w:type="dxa"/>
             </w:tcMar>
           </w:tcPr>
           <w:p>
             <w:pPr>
-              <w:pStyle w:val="Normal"/>
-              <w:rPr>
-                <w:sz w:val="20"/>
-                <w:szCs w:val="20"/>
-              </w:rPr>
-            </w:pPr>
-            <w:r>
-              <w:rPr>
-                <w:sz w:val="20"/>
-                <w:szCs w:val="20"/>
-              </w:rPr>
-              <w:t>-Documented classes except playerShot class</w:t>
-            </w:r>
-          </w:p>
-          <w:p>
-            <w:pPr>
-              <w:pStyle w:val="Normal"/>
+              <w:rPr>
+                <w:sz w:val="20"/>
+                <w:szCs w:val="20"/>
+              </w:rPr>
+            </w:pPr>
+            <w:r>
+              <w:rPr>
+                <w:sz w:val="20"/>
+                <w:szCs w:val="20"/>
+              </w:rPr>
+              <w:t xml:space="preserve">-Documented classes except </w:t>
+            </w:r>
+            <w:proofErr w:type="spellStart"/>
+            <w:r>
+              <w:rPr>
+                <w:sz w:val="20"/>
+                <w:szCs w:val="20"/>
+              </w:rPr>
+              <w:t>playerShot</w:t>
+            </w:r>
+            <w:proofErr w:type="spellEnd"/>
+            <w:r>
+              <w:rPr>
+                <w:sz w:val="20"/>
+                <w:szCs w:val="20"/>
+              </w:rPr>
+              <w:t xml:space="preserve"> class</w:t>
+            </w:r>
+          </w:p>
+          <w:p>
+            <w:pPr>
               <w:rPr>
                 <w:sz w:val="20"/>
                 <w:szCs w:val="20"/>
@@ -1625,301 +1592,568 @@
     <w:p>
       <w:pPr>
         <w:pStyle w:val="Body"/>
-        <w:rPr/>
       </w:pPr>
-      <w:r>
-        <w:rPr/>
-      </w:r>
     </w:p>
     <w:sectPr>
-      <w:headerReference w:type="default" r:id="rId2"/>
-      <w:footerReference w:type="default" r:id="rId3"/>
-      <w:type w:val="nextPage"/>
+      <w:headerReference w:type="default" r:id="rId6"/>
+      <w:footerReference w:type="default" r:id="rId7"/>
       <w:pgSz w:w="12240" w:h="15840"/>
-      <w:pgMar w:left="1440" w:right="1440" w:header="720" w:top="1440" w:footer="864" w:bottom="1440" w:gutter="0"/>
-      <w:pgNumType w:fmt="decimal"/>
-      <w:formProt w:val="false"/>
-      <w:textDirection w:val="lrTb"/>
-      <w:docGrid w:type="default" w:linePitch="240" w:charSpace="4294961151"/>
+      <w:pgMar w:top="1440" w:right="1440" w:bottom="1440" w:left="1440" w:header="720" w:footer="864" w:gutter="0"/>
+      <w:cols w:space="720"/>
+      <w:formProt w:val="0"/>
+      <w:docGrid w:linePitch="240" w:charSpace="-6145"/>
     </w:sectPr>
   </w:body>
 </w:document>
 </file>
 
+<file path=word/endnotes.xml><?xml version="1.0" encoding="utf-8"?>
+<w:endnotes xmlns:wpc="http://schemas.microsoft.com/office/word/2010/wordprocessingCanvas" xmlns:mo="http://schemas.microsoft.com/office/mac/office/2008/main" xmlns:mc="http://schemas.openxmlformats.org/markup-compatibility/2006" xmlns:mv="urn:schemas-microsoft-com:mac:vml" xmlns:o="urn:schemas-microsoft-com:office:office" xmlns:r="http://schemas.openxmlformats.org/officeDocument/2006/relationships" xmlns:m="http://schemas.openxmlformats.org/officeDocument/2006/math" xmlns:v="urn:schemas-microsoft-com:vml" xmlns:wp14="http://schemas.microsoft.com/office/word/2010/wordprocessingDrawing" xmlns:wp="http://schemas.openxmlformats.org/drawingml/2006/wordprocessingDrawing" xmlns:w10="urn:schemas-microsoft-com:office:word" xmlns:w="http://schemas.openxmlformats.org/wordprocessingml/2006/main" xmlns:w14="http://schemas.microsoft.com/office/word/2010/wordml" xmlns:w15="http://schemas.microsoft.com/office/word/2012/wordml" xmlns:wpg="http://schemas.microsoft.com/office/word/2010/wordprocessingGroup" xmlns:wpi="http://schemas.microsoft.com/office/word/2010/wordprocessingInk" xmlns:wne="http://schemas.microsoft.com/office/word/2006/wordml" xmlns:wps="http://schemas.microsoft.com/office/word/2010/wordprocessingShape" mc:Ignorable="w14 w15 wp14">
+  <w:endnote w:type="separator" w:id="-1">
+    <w:p>
+      <w:r>
+        <w:separator/>
+      </w:r>
+    </w:p>
+  </w:endnote>
+  <w:endnote w:type="continuationSeparator" w:id="0">
+    <w:p>
+      <w:r>
+        <w:continuationSeparator/>
+      </w:r>
+    </w:p>
+  </w:endnote>
+</w:endnotes>
+</file>
+
 <file path=word/footer1.xml><?xml version="1.0" encoding="utf-8"?>
-<w:ftr xmlns:o="urn:schemas-microsoft-com:office:office" xmlns:r="http://schemas.openxmlformats.org/officeDocument/2006/relationships" xmlns:v="urn:schemas-microsoft-com:vml" xmlns:w="http://schemas.openxmlformats.org/wordprocessingml/2006/main" xmlns:w10="urn:schemas-microsoft-com:office:word" xmlns:wp="http://schemas.openxmlformats.org/drawingml/2006/wordprocessingDrawing" xmlns:wps="http://schemas.microsoft.com/office/word/2010/wordprocessingShape" xmlns:wpg="http://schemas.microsoft.com/office/word/2010/wordprocessingGroup" xmlns:mc="http://schemas.openxmlformats.org/markup-compatibility/2006" xmlns:wp14="http://schemas.microsoft.com/office/word/2010/wordprocessingDrawing" xmlns:w14="http://schemas.microsoft.com/office/word/2010/wordml" mc:Ignorable="w14 wp14">
-  <w:p>
-    <w:pPr>
-      <w:pStyle w:val="Normal"/>
-      <w:rPr/>
-    </w:pPr>
-    <w:r>
-      <w:rPr/>
-    </w:r>
-  </w:p>
+<w:ftr xmlns:wpc="http://schemas.microsoft.com/office/word/2010/wordprocessingCanvas" xmlns:mo="http://schemas.microsoft.com/office/mac/office/2008/main" xmlns:mc="http://schemas.openxmlformats.org/markup-compatibility/2006" xmlns:mv="urn:schemas-microsoft-com:mac:vml" xmlns:o="urn:schemas-microsoft-com:office:office" xmlns:r="http://schemas.openxmlformats.org/officeDocument/2006/relationships" xmlns:m="http://schemas.openxmlformats.org/officeDocument/2006/math" xmlns:v="urn:schemas-microsoft-com:vml" xmlns:wp14="http://schemas.microsoft.com/office/word/2010/wordprocessingDrawing" xmlns:wp="http://schemas.openxmlformats.org/drawingml/2006/wordprocessingDrawing" xmlns:w10="urn:schemas-microsoft-com:office:word" xmlns:w="http://schemas.openxmlformats.org/wordprocessingml/2006/main" xmlns:w14="http://schemas.microsoft.com/office/word/2010/wordml" xmlns:w15="http://schemas.microsoft.com/office/word/2012/wordml" xmlns:wpg="http://schemas.microsoft.com/office/word/2010/wordprocessingGroup" xmlns:wpi="http://schemas.microsoft.com/office/word/2010/wordprocessingInk" xmlns:wne="http://schemas.microsoft.com/office/word/2006/wordml" xmlns:wps="http://schemas.microsoft.com/office/word/2010/wordprocessingShape" mc:Ignorable="w14 w15 wp14">
+  <w:p/>
 </w:ftr>
 </file>
 
+<file path=word/footnotes.xml><?xml version="1.0" encoding="utf-8"?>
+<w:footnotes xmlns:wpc="http://schemas.microsoft.com/office/word/2010/wordprocessingCanvas" xmlns:mo="http://schemas.microsoft.com/office/mac/office/2008/main" xmlns:mc="http://schemas.openxmlformats.org/markup-compatibility/2006" xmlns:mv="urn:schemas-microsoft-com:mac:vml" xmlns:o="urn:schemas-microsoft-com:office:office" xmlns:r="http://schemas.openxmlformats.org/officeDocument/2006/relationships" xmlns:m="http://schemas.openxmlformats.org/officeDocument/2006/math" xmlns:v="urn:schemas-microsoft-com:vml" xmlns:wp14="http://schemas.microsoft.com/office/word/2010/wordprocessingDrawing" xmlns:wp="http://schemas.openxmlformats.org/drawingml/2006/wordprocessingDrawing" xmlns:w10="urn:schemas-microsoft-com:office:word" xmlns:w="http://schemas.openxmlformats.org/wordprocessingml/2006/main" xmlns:w14="http://schemas.microsoft.com/office/word/2010/wordml" xmlns:w15="http://schemas.microsoft.com/office/word/2012/wordml" xmlns:wpg="http://schemas.microsoft.com/office/word/2010/wordprocessingGroup" xmlns:wpi="http://schemas.microsoft.com/office/word/2010/wordprocessingInk" xmlns:wne="http://schemas.microsoft.com/office/word/2006/wordml" xmlns:wps="http://schemas.microsoft.com/office/word/2010/wordprocessingShape" mc:Ignorable="w14 w15 wp14">
+  <w:footnote w:type="separator" w:id="-1">
+    <w:p>
+      <w:r>
+        <w:separator/>
+      </w:r>
+    </w:p>
+  </w:footnote>
+  <w:footnote w:type="continuationSeparator" w:id="0">
+    <w:p>
+      <w:r>
+        <w:continuationSeparator/>
+      </w:r>
+    </w:p>
+  </w:footnote>
+</w:footnotes>
+</file>
+
 <file path=word/header1.xml><?xml version="1.0" encoding="utf-8"?>
-<w:hdr xmlns:o="urn:schemas-microsoft-com:office:office" xmlns:r="http://schemas.openxmlformats.org/officeDocument/2006/relationships" xmlns:v="urn:schemas-microsoft-com:vml" xmlns:w="http://schemas.openxmlformats.org/wordprocessingml/2006/main" xmlns:w10="urn:schemas-microsoft-com:office:word" xmlns:wp="http://schemas.openxmlformats.org/drawingml/2006/wordprocessingDrawing" xmlns:wps="http://schemas.microsoft.com/office/word/2010/wordprocessingShape" xmlns:wpg="http://schemas.microsoft.com/office/word/2010/wordprocessingGroup" xmlns:mc="http://schemas.openxmlformats.org/markup-compatibility/2006" xmlns:wp14="http://schemas.microsoft.com/office/word/2010/wordprocessingDrawing" xmlns:w14="http://schemas.microsoft.com/office/word/2010/wordml" mc:Ignorable="w14 wp14">
-  <w:p>
-    <w:pPr>
-      <w:pStyle w:val="Normal"/>
-      <w:rPr/>
-    </w:pPr>
-    <w:r>
-      <w:rPr/>
-    </w:r>
-  </w:p>
+<w:hdr xmlns:wpc="http://schemas.microsoft.com/office/word/2010/wordprocessingCanvas" xmlns:mo="http://schemas.microsoft.com/office/mac/office/2008/main" xmlns:mc="http://schemas.openxmlformats.org/markup-compatibility/2006" xmlns:mv="urn:schemas-microsoft-com:mac:vml" xmlns:o="urn:schemas-microsoft-com:office:office" xmlns:r="http://schemas.openxmlformats.org/officeDocument/2006/relationships" xmlns:m="http://schemas.openxmlformats.org/officeDocument/2006/math" xmlns:v="urn:schemas-microsoft-com:vml" xmlns:wp14="http://schemas.microsoft.com/office/word/2010/wordprocessingDrawing" xmlns:wp="http://schemas.openxmlformats.org/drawingml/2006/wordprocessingDrawing" xmlns:w10="urn:schemas-microsoft-com:office:word" xmlns:w="http://schemas.openxmlformats.org/wordprocessingml/2006/main" xmlns:w14="http://schemas.microsoft.com/office/word/2010/wordml" xmlns:w15="http://schemas.microsoft.com/office/word/2012/wordml" xmlns:wpg="http://schemas.microsoft.com/office/word/2010/wordprocessingGroup" xmlns:wpi="http://schemas.microsoft.com/office/word/2010/wordprocessingInk" xmlns:wne="http://schemas.microsoft.com/office/word/2006/wordml" xmlns:wps="http://schemas.microsoft.com/office/word/2010/wordprocessingShape" mc:Ignorable="w14 w15 wp14">
+  <w:p/>
 </w:hdr>
 </file>
 
 <file path=word/styles.xml><?xml version="1.0" encoding="utf-8"?>
-<w:styles xmlns:w="http://schemas.openxmlformats.org/wordprocessingml/2006/main" xmlns:w14="http://schemas.microsoft.com/office/word/2010/wordml" xmlns:mc="http://schemas.openxmlformats.org/markup-compatibility/2006" mc:Ignorable="w14">
+<w:styles xmlns:mc="http://schemas.openxmlformats.org/markup-compatibility/2006" xmlns:r="http://schemas.openxmlformats.org/officeDocument/2006/relationships" xmlns:w="http://schemas.openxmlformats.org/wordprocessingml/2006/main" xmlns:w14="http://schemas.microsoft.com/office/word/2010/wordml" xmlns:w15="http://schemas.microsoft.com/office/word/2012/wordml" mc:Ignorable="w14 w15">
   <w:docDefaults>
     <w:rPrDefault>
       <w:rPr>
-        <w:rFonts w:ascii="Times New Roman" w:hAnsi="Times New Roman" w:eastAsia="Arial Unicode MS" w:cs="Times New Roman"/>
+        <w:rFonts w:ascii="Times New Roman" w:eastAsia="Arial Unicode MS" w:hAnsi="Times New Roman" w:cs="Times New Roman"/>
         <w:lang w:val="en-US" w:eastAsia="en-US" w:bidi="ar-SA"/>
       </w:rPr>
     </w:rPrDefault>
-    <w:pPrDefault>
-      <w:pPr/>
-    </w:pPrDefault>
+    <w:pPrDefault/>
   </w:docDefaults>
-  <w:latentStyles w:defLockedState="0" w:defUIPriority="99" w:defSemiHidden="1" w:defUnhideWhenUsed="1" w:defQFormat="0" w:count="267">
-    <w:lsdException w:name="Normal" w:uiPriority="0" w:semiHidden="0" w:unhideWhenUsed="0" w:qFormat="1"/>
-    <w:lsdException w:name="heading 1" w:uiPriority="9" w:semiHidden="0" w:unhideWhenUsed="0" w:qFormat="1"/>
-    <w:lsdException w:name="heading 2" w:uiPriority="9" w:qFormat="1"/>
-    <w:lsdException w:name="heading 3" w:uiPriority="9" w:qFormat="1"/>
-    <w:lsdException w:name="heading 4" w:uiPriority="9" w:qFormat="1"/>
-    <w:lsdException w:name="heading 5" w:uiPriority="9" w:qFormat="1"/>
-    <w:lsdException w:name="heading 6" w:uiPriority="9" w:qFormat="1"/>
-    <w:lsdException w:name="heading 7" w:uiPriority="9" w:qFormat="1"/>
-    <w:lsdException w:name="heading 8" w:uiPriority="9" w:qFormat="1"/>
-    <w:lsdException w:name="heading 9" w:uiPriority="9" w:qFormat="1"/>
-    <w:lsdException w:name="toc 1" w:uiPriority="39"/>
-    <w:lsdException w:name="toc 2" w:uiPriority="39"/>
-    <w:lsdException w:name="toc 3" w:uiPriority="39"/>
-    <w:lsdException w:name="toc 4" w:uiPriority="39"/>
-    <w:lsdException w:name="toc 5" w:uiPriority="39"/>
-    <w:lsdException w:name="toc 6" w:uiPriority="39"/>
-    <w:lsdException w:name="toc 7" w:uiPriority="39"/>
-    <w:lsdException w:name="toc 8" w:uiPriority="39"/>
-    <w:lsdException w:name="toc 9" w:uiPriority="39"/>
-    <w:lsdException w:name="caption" w:uiPriority="35" w:qFormat="1"/>
-    <w:lsdException w:name="Title" w:uiPriority="10" w:semiHidden="0" w:unhideWhenUsed="0" w:qFormat="1"/>
-    <w:lsdException w:name="Default Paragraph Font" w:uiPriority="1"/>
-    <w:lsdException w:name="Subtitle" w:uiPriority="11" w:semiHidden="0" w:unhideWhenUsed="0" w:qFormat="1"/>
-    <w:lsdException w:name="Strong" w:uiPriority="22" w:semiHidden="0" w:unhideWhenUsed="0" w:qFormat="1"/>
-    <w:lsdException w:name="Emphasis" w:uiPriority="20" w:semiHidden="0" w:unhideWhenUsed="0" w:qFormat="1"/>
-    <w:lsdException w:name="Table Grid" w:uiPriority="39" w:semiHidden="0" w:unhideWhenUsed="0"/>
-    <w:lsdException w:name="Placeholder Text" w:unhideWhenUsed="0"/>
-    <w:lsdException w:name="No Spacing" w:uiPriority="1" w:semiHidden="0" w:unhideWhenUsed="0" w:qFormat="1"/>
-    <w:lsdException w:name="Light Shading" w:uiPriority="60" w:semiHidden="0" w:unhideWhenUsed="0"/>
-    <w:lsdException w:name="Light List" w:uiPriority="61" w:semiHidden="0" w:unhideWhenUsed="0"/>
-    <w:lsdException w:name="Light Grid" w:uiPriority="62" w:semiHidden="0" w:unhideWhenUsed="0"/>
-    <w:lsdException w:name="Medium Shading 1" w:uiPriority="63" w:semiHidden="0" w:unhideWhenUsed="0"/>
-    <w:lsdException w:name="Medium Shading 2" w:uiPriority="64" w:semiHidden="0" w:unhideWhenUsed="0"/>
-    <w:lsdException w:name="Medium List 1" w:uiPriority="65" w:semiHidden="0" w:unhideWhenUsed="0"/>
-    <w:lsdException w:name="Medium List 2" w:uiPriority="66" w:semiHidden="0" w:unhideWhenUsed="0"/>
-    <w:lsdException w:name="Medium Grid 1" w:uiPriority="67" w:semiHidden="0" w:unhideWhenUsed="0"/>
-    <w:lsdException w:name="Medium Grid 2" w:uiPriority="68" w:semiHidden="0" w:unhideWhenUsed="0"/>
-    <w:lsdException w:name="Medium Grid 3" w:uiPriority="69" w:semiHidden="0" w:unhideWhenUsed="0"/>
-    <w:lsdException w:name="Dark List" w:uiPriority="70" w:semiHidden="0" w:unhideWhenUsed="0"/>
-    <w:lsdException w:name="Colorful Shading" w:uiPriority="71" w:semiHidden="0" w:unhideWhenUsed="0"/>
-    <w:lsdException w:name="Colorful List" w:uiPriority="72" w:semiHidden="0" w:unhideWhenUsed="0"/>
-    <w:lsdException w:name="Colorful Grid" w:uiPriority="73" w:semiHidden="0" w:unhideWhenUsed="0"/>
-    <w:lsdException w:name="Light Shading Accent 1" w:uiPriority="60" w:semiHidden="0" w:unhideWhenUsed="0"/>
-    <w:lsdException w:name="Light List Accent 1" w:uiPriority="61" w:semiHidden="0" w:unhideWhenUsed="0"/>
-    <w:lsdException w:name="Light Grid Accent 1" w:uiPriority="62" w:semiHidden="0" w:unhideWhenUsed="0"/>
-    <w:lsdException w:name="Medium Shading 1 Accent 1" w:uiPriority="63" w:semiHidden="0" w:unhideWhenUsed="0"/>
-    <w:lsdException w:name="Medium Shading 2 Accent 1" w:uiPriority="64" w:semiHidden="0" w:unhideWhenUsed="0"/>
-    <w:lsdException w:name="Medium List 1 Accent 1" w:uiPriority="65" w:semiHidden="0" w:unhideWhenUsed="0"/>
-    <w:lsdException w:name="Revision" w:unhideWhenUsed="0"/>
-    <w:lsdException w:name="List Paragraph" w:uiPriority="34" w:semiHidden="0" w:unhideWhenUsed="0" w:qFormat="1"/>
-    <w:lsdException w:name="Quote" w:uiPriority="29" w:semiHidden="0" w:unhideWhenUsed="0" w:qFormat="1"/>
-    <w:lsdException w:name="Intense Quote" w:uiPriority="30" w:semiHidden="0" w:unhideWhenUsed="0" w:qFormat="1"/>
-    <w:lsdException w:name="Medium List 2 Accent 1" w:uiPriority="66" w:semiHidden="0" w:unhideWhenUsed="0"/>
-    <w:lsdException w:name="Medium Grid 1 Accent 1" w:uiPriority="67" w:semiHidden="0" w:unhideWhenUsed="0"/>
-    <w:lsdException w:name="Medium Grid 2 Accent 1" w:uiPriority="68" w:semiHidden="0" w:unhideWhenUsed="0"/>
-    <w:lsdException w:name="Medium Grid 3 Accent 1" w:uiPriority="69" w:semiHidden="0" w:unhideWhenUsed="0"/>
-    <w:lsdException w:name="Dark List Accent 1" w:uiPriority="70" w:semiHidden="0" w:unhideWhenUsed="0"/>
-    <w:lsdException w:name="Colorful Shading Accent 1" w:uiPriority="71" w:semiHidden="0" w:unhideWhenUsed="0"/>
-    <w:lsdException w:name="Colorful List Accent 1" w:uiPriority="72" w:semiHidden="0" w:unhideWhenUsed="0"/>
-    <w:lsdException w:name="Colorful Grid Accent 1" w:uiPriority="73" w:semiHidden="0" w:unhideWhenUsed="0"/>
-    <w:lsdException w:name="Light Shading Accent 2" w:uiPriority="60" w:semiHidden="0" w:unhideWhenUsed="0"/>
-    <w:lsdException w:name="Light List Accent 2" w:uiPriority="61" w:semiHidden="0" w:unhideWhenUsed="0"/>
-    <w:lsdException w:name="Light Grid Accent 2" w:uiPriority="62" w:semiHidden="0" w:unhideWhenUsed="0"/>
-    <w:lsdException w:name="Medium Shading 1 Accent 2" w:uiPriority="63" w:semiHidden="0" w:unhideWhenUsed="0"/>
-    <w:lsdException w:name="Medium Shading 2 Accent 2" w:uiPriority="64" w:semiHidden="0" w:unhideWhenUsed="0"/>
-    <w:lsdException w:name="Medium List 1 Accent 2" w:uiPriority="65" w:semiHidden="0" w:unhideWhenUsed="0"/>
-    <w:lsdException w:name="Medium List 2 Accent 2" w:uiPriority="66" w:semiHidden="0" w:unhideWhenUsed="0"/>
-    <w:lsdException w:name="Medium Grid 1 Accent 2" w:uiPriority="67" w:semiHidden="0" w:unhideWhenUsed="0"/>
-    <w:lsdException w:name="Medium Grid 2 Accent 2" w:uiPriority="68" w:semiHidden="0" w:unhideWhenUsed="0"/>
-    <w:lsdException w:name="Medium Grid 3 Accent 2" w:uiPriority="69" w:semiHidden="0" w:unhideWhenUsed="0"/>
-    <w:lsdException w:name="Dark List Accent 2" w:uiPriority="70" w:semiHidden="0" w:unhideWhenUsed="0"/>
-    <w:lsdException w:name="Colorful Shading Accent 2" w:uiPriority="71" w:semiHidden="0" w:unhideWhenUsed="0"/>
-    <w:lsdException w:name="Colorful List Accent 2" w:uiPriority="72" w:semiHidden="0" w:unhideWhenUsed="0"/>
-    <w:lsdException w:name="Colorful Grid Accent 2" w:uiPriority="73" w:semiHidden="0" w:unhideWhenUsed="0"/>
-    <w:lsdException w:name="Light Shading Accent 3" w:uiPriority="60" w:semiHidden="0" w:unhideWhenUsed="0"/>
-    <w:lsdException w:name="Light List Accent 3" w:uiPriority="61" w:semiHidden="0" w:unhideWhenUsed="0"/>
-    <w:lsdException w:name="Light Grid Accent 3" w:uiPriority="62" w:semiHidden="0" w:unhideWhenUsed="0"/>
-    <w:lsdException w:name="Medium Shading 1 Accent 3" w:uiPriority="63" w:semiHidden="0" w:unhideWhenUsed="0"/>
-    <w:lsdException w:name="Medium Shading 2 Accent 3" w:uiPriority="64" w:semiHidden="0" w:unhideWhenUsed="0"/>
-    <w:lsdException w:name="Medium List 1 Accent 3" w:uiPriority="65" w:semiHidden="0" w:unhideWhenUsed="0"/>
-    <w:lsdException w:name="Medium List 2 Accent 3" w:uiPriority="66" w:semiHidden="0" w:unhideWhenUsed="0"/>
-    <w:lsdException w:name="Medium Grid 1 Accent 3" w:uiPriority="67" w:semiHidden="0" w:unhideWhenUsed="0"/>
-    <w:lsdException w:name="Medium Grid 2 Accent 3" w:uiPriority="68" w:semiHidden="0" w:unhideWhenUsed="0"/>
-    <w:lsdException w:name="Medium Grid 3 Accent 3" w:uiPriority="69" w:semiHidden="0" w:unhideWhenUsed="0"/>
-    <w:lsdException w:name="Dark List Accent 3" w:uiPriority="70" w:semiHidden="0" w:unhideWhenUsed="0"/>
-    <w:lsdException w:name="Colorful Shading Accent 3" w:uiPriority="71" w:semiHidden="0" w:unhideWhenUsed="0"/>
-    <w:lsdException w:name="Colorful List Accent 3" w:uiPriority="72" w:semiHidden="0" w:unhideWhenUsed="0"/>
-    <w:lsdException w:name="Colorful Grid Accent 3" w:uiPriority="73" w:semiHidden="0" w:unhideWhenUsed="0"/>
-    <w:lsdException w:name="Light Shading Accent 4" w:uiPriority="60" w:semiHidden="0" w:unhideWhenUsed="0"/>
-    <w:lsdException w:name="Light List Accent 4" w:uiPriority="61" w:semiHidden="0" w:unhideWhenUsed="0"/>
-    <w:lsdException w:name="Light Grid Accent 4" w:uiPriority="62" w:semiHidden="0" w:unhideWhenUsed="0"/>
-    <w:lsdException w:name="Medium Shading 1 Accent 4" w:uiPriority="63" w:semiHidden="0" w:unhideWhenUsed="0"/>
-    <w:lsdException w:name="Medium Shading 2 Accent 4" w:uiPriority="64" w:semiHidden="0" w:unhideWhenUsed="0"/>
-    <w:lsdException w:name="Medium List 1 Accent 4" w:uiPriority="65" w:semiHidden="0" w:unhideWhenUsed="0"/>
-    <w:lsdException w:name="Medium List 2 Accent 4" w:uiPriority="66" w:semiHidden="0" w:unhideWhenUsed="0"/>
-    <w:lsdException w:name="Medium Grid 1 Accent 4" w:uiPriority="67" w:semiHidden="0" w:unhideWhenUsed="0"/>
-    <w:lsdException w:name="Medium Grid 2 Accent 4" w:uiPriority="68" w:semiHidden="0" w:unhideWhenUsed="0"/>
-    <w:lsdException w:name="Medium Grid 3 Accent 4" w:uiPriority="69" w:semiHidden="0" w:unhideWhenUsed="0"/>
-    <w:lsdException w:name="Dark List Accent 4" w:uiPriority="70" w:semiHidden="0" w:unhideWhenUsed="0"/>
-    <w:lsdException w:name="Colorful Shading Accent 4" w:uiPriority="71" w:semiHidden="0" w:unhideWhenUsed="0"/>
-    <w:lsdException w:name="Colorful List Accent 4" w:uiPriority="72" w:semiHidden="0" w:unhideWhenUsed="0"/>
-    <w:lsdException w:name="Colorful Grid Accent 4" w:uiPriority="73" w:semiHidden="0" w:unhideWhenUsed="0"/>
-    <w:lsdException w:name="Light Shading Accent 5" w:uiPriority="60" w:semiHidden="0" w:unhideWhenUsed="0"/>
-    <w:lsdException w:name="Light List Accent 5" w:uiPriority="61" w:semiHidden="0" w:unhideWhenUsed="0"/>
-    <w:lsdException w:name="Light Grid Accent 5" w:uiPriority="62" w:semiHidden="0" w:unhideWhenUsed="0"/>
-    <w:lsdException w:name="Medium Shading 1 Accent 5" w:uiPriority="63" w:semiHidden="0" w:unhideWhenUsed="0"/>
-    <w:lsdException w:name="Medium Shading 2 Accent 5" w:uiPriority="64" w:semiHidden="0" w:unhideWhenUsed="0"/>
-    <w:lsdException w:name="Medium List 1 Accent 5" w:uiPriority="65" w:semiHidden="0" w:unhideWhenUsed="0"/>
-    <w:lsdException w:name="Medium List 2 Accent 5" w:uiPriority="66" w:semiHidden="0" w:unhideWhenUsed="0"/>
-    <w:lsdException w:name="Medium Grid 1 Accent 5" w:uiPriority="67" w:semiHidden="0" w:unhideWhenUsed="0"/>
-    <w:lsdException w:name="Medium Grid 2 Accent 5" w:uiPriority="68" w:semiHidden="0" w:unhideWhenUsed="0"/>
-    <w:lsdException w:name="Medium Grid 3 Accent 5" w:uiPriority="69" w:semiHidden="0" w:unhideWhenUsed="0"/>
-    <w:lsdException w:name="Dark List Accent 5" w:uiPriority="70" w:semiHidden="0" w:unhideWhenUsed="0"/>
-    <w:lsdException w:name="Colorful Shading Accent 5" w:uiPriority="71" w:semiHidden="0" w:unhideWhenUsed="0"/>
-    <w:lsdException w:name="Colorful List Accent 5" w:uiPriority="72" w:semiHidden="0" w:unhideWhenUsed="0"/>
-    <w:lsdException w:name="Colorful Grid Accent 5" w:uiPriority="73" w:semiHidden="0" w:unhideWhenUsed="0"/>
-    <w:lsdException w:name="Light Shading Accent 6" w:uiPriority="60" w:semiHidden="0" w:unhideWhenUsed="0"/>
-    <w:lsdException w:name="Light List Accent 6" w:uiPriority="61" w:semiHidden="0" w:unhideWhenUsed="0"/>
-    <w:lsdException w:name="Light Grid Accent 6" w:uiPriority="62" w:semiHidden="0" w:unhideWhenUsed="0"/>
-    <w:lsdException w:name="Medium Shading 1 Accent 6" w:uiPriority="63" w:semiHidden="0" w:unhideWhenUsed="0"/>
-    <w:lsdException w:name="Medium Shading 2 Accent 6" w:uiPriority="64" w:semiHidden="0" w:unhideWhenUsed="0"/>
-    <w:lsdException w:name="Medium List 1 Accent 6" w:uiPriority="65" w:semiHidden="0" w:unhideWhenUsed="0"/>
-    <w:lsdException w:name="Medium List 2 Accent 6" w:uiPriority="66" w:semiHidden="0" w:unhideWhenUsed="0"/>
-    <w:lsdException w:name="Medium Grid 1 Accent 6" w:uiPriority="67" w:semiHidden="0" w:unhideWhenUsed="0"/>
-    <w:lsdException w:name="Medium Grid 2 Accent 6" w:uiPriority="68" w:semiHidden="0" w:unhideWhenUsed="0"/>
-    <w:lsdException w:name="Medium Grid 3 Accent 6" w:uiPriority="69" w:semiHidden="0" w:unhideWhenUsed="0"/>
-    <w:lsdException w:name="Dark List Accent 6" w:uiPriority="70" w:semiHidden="0" w:unhideWhenUsed="0"/>
-    <w:lsdException w:name="Colorful Shading Accent 6" w:uiPriority="71" w:semiHidden="0" w:unhideWhenUsed="0"/>
-    <w:lsdException w:name="Colorful List Accent 6" w:uiPriority="72" w:semiHidden="0" w:unhideWhenUsed="0"/>
-    <w:lsdException w:name="Colorful Grid Accent 6" w:uiPriority="73" w:semiHidden="0" w:unhideWhenUsed="0"/>
-    <w:lsdException w:name="Subtle Emphasis" w:uiPriority="19" w:semiHidden="0" w:unhideWhenUsed="0" w:qFormat="1"/>
-    <w:lsdException w:name="Intense Emphasis" w:uiPriority="21" w:semiHidden="0" w:unhideWhenUsed="0" w:qFormat="1"/>
-    <w:lsdException w:name="Subtle Reference" w:uiPriority="31" w:semiHidden="0" w:unhideWhenUsed="0" w:qFormat="1"/>
-    <w:lsdException w:name="Intense Reference" w:uiPriority="32" w:semiHidden="0" w:unhideWhenUsed="0" w:qFormat="1"/>
-    <w:lsdException w:name="Book Title" w:uiPriority="33" w:semiHidden="0" w:unhideWhenUsed="0" w:qFormat="1"/>
-    <w:lsdException w:name="Bibliography" w:uiPriority="37"/>
-    <w:lsdException w:name="TOC Heading" w:uiPriority="39" w:qFormat="1"/>
+  <w:latentStyles w:defLockedState="0" w:defUIPriority="99" w:defSemiHidden="0" w:defUnhideWhenUsed="0" w:defQFormat="0" w:count="382">
+    <w:lsdException w:name="Normal" w:uiPriority="0" w:qFormat="1"/>
+    <w:lsdException w:name="heading 1" w:uiPriority="9" w:qFormat="1"/>
+    <w:lsdException w:name="heading 2" w:semiHidden="1" w:uiPriority="9" w:unhideWhenUsed="1" w:qFormat="1"/>
+    <w:lsdException w:name="heading 3" w:semiHidden="1" w:uiPriority="9" w:unhideWhenUsed="1" w:qFormat="1"/>
+    <w:lsdException w:name="heading 4" w:semiHidden="1" w:uiPriority="9" w:unhideWhenUsed="1" w:qFormat="1"/>
+    <w:lsdException w:name="heading 5" w:semiHidden="1" w:uiPriority="9" w:unhideWhenUsed="1" w:qFormat="1"/>
+    <w:lsdException w:name="heading 6" w:semiHidden="1" w:uiPriority="9" w:unhideWhenUsed="1" w:qFormat="1"/>
+    <w:lsdException w:name="heading 7" w:semiHidden="1" w:uiPriority="9" w:unhideWhenUsed="1" w:qFormat="1"/>
+    <w:lsdException w:name="heading 8" w:semiHidden="1" w:uiPriority="9" w:unhideWhenUsed="1" w:qFormat="1"/>
+    <w:lsdException w:name="heading 9" w:semiHidden="1" w:uiPriority="9" w:unhideWhenUsed="1" w:qFormat="1"/>
+    <w:lsdException w:name="index 1" w:semiHidden="1" w:unhideWhenUsed="1"/>
+    <w:lsdException w:name="index 2" w:semiHidden="1" w:unhideWhenUsed="1"/>
+    <w:lsdException w:name="index 3" w:semiHidden="1" w:unhideWhenUsed="1"/>
+    <w:lsdException w:name="index 4" w:semiHidden="1" w:unhideWhenUsed="1"/>
+    <w:lsdException w:name="index 5" w:semiHidden="1" w:unhideWhenUsed="1"/>
+    <w:lsdException w:name="index 6" w:semiHidden="1" w:unhideWhenUsed="1"/>
+    <w:lsdException w:name="index 7" w:semiHidden="1" w:unhideWhenUsed="1"/>
+    <w:lsdException w:name="index 8" w:semiHidden="1" w:unhideWhenUsed="1"/>
+    <w:lsdException w:name="index 9" w:semiHidden="1" w:unhideWhenUsed="1"/>
+    <w:lsdException w:name="toc 1" w:semiHidden="1" w:uiPriority="39" w:unhideWhenUsed="1"/>
+    <w:lsdException w:name="toc 2" w:semiHidden="1" w:uiPriority="39" w:unhideWhenUsed="1"/>
+    <w:lsdException w:name="toc 3" w:semiHidden="1" w:uiPriority="39" w:unhideWhenUsed="1"/>
+    <w:lsdException w:name="toc 4" w:semiHidden="1" w:uiPriority="39" w:unhideWhenUsed="1"/>
+    <w:lsdException w:name="toc 5" w:semiHidden="1" w:uiPriority="39" w:unhideWhenUsed="1"/>
+    <w:lsdException w:name="toc 6" w:semiHidden="1" w:uiPriority="39" w:unhideWhenUsed="1"/>
+    <w:lsdException w:name="toc 7" w:semiHidden="1" w:uiPriority="39" w:unhideWhenUsed="1"/>
+    <w:lsdException w:name="toc 8" w:semiHidden="1" w:uiPriority="39" w:unhideWhenUsed="1"/>
+    <w:lsdException w:name="toc 9" w:semiHidden="1" w:uiPriority="39" w:unhideWhenUsed="1"/>
+    <w:lsdException w:name="Normal Indent" w:semiHidden="1" w:unhideWhenUsed="1"/>
+    <w:lsdException w:name="footnote text" w:semiHidden="1" w:unhideWhenUsed="1"/>
+    <w:lsdException w:name="annotation text" w:semiHidden="1" w:unhideWhenUsed="1"/>
+    <w:lsdException w:name="header" w:semiHidden="1" w:unhideWhenUsed="1"/>
+    <w:lsdException w:name="footer" w:semiHidden="1" w:unhideWhenUsed="1"/>
+    <w:lsdException w:name="index heading" w:semiHidden="1" w:unhideWhenUsed="1"/>
+    <w:lsdException w:name="caption" w:semiHidden="1" w:uiPriority="35" w:unhideWhenUsed="1" w:qFormat="1"/>
+    <w:lsdException w:name="table of figures" w:semiHidden="1" w:unhideWhenUsed="1"/>
+    <w:lsdException w:name="envelope address" w:semiHidden="1" w:unhideWhenUsed="1"/>
+    <w:lsdException w:name="envelope return" w:semiHidden="1" w:unhideWhenUsed="1"/>
+    <w:lsdException w:name="footnote reference" w:semiHidden="1" w:unhideWhenUsed="1"/>
+    <w:lsdException w:name="annotation reference" w:semiHidden="1" w:unhideWhenUsed="1"/>
+    <w:lsdException w:name="line number" w:semiHidden="1" w:unhideWhenUsed="1"/>
+    <w:lsdException w:name="page number" w:semiHidden="1" w:unhideWhenUsed="1"/>
+    <w:lsdException w:name="endnote reference" w:semiHidden="1" w:unhideWhenUsed="1"/>
+    <w:lsdException w:name="endnote text" w:semiHidden="1" w:unhideWhenUsed="1"/>
+    <w:lsdException w:name="table of authorities" w:semiHidden="1" w:unhideWhenUsed="1"/>
+    <w:lsdException w:name="macro" w:semiHidden="1" w:unhideWhenUsed="1"/>
+    <w:lsdException w:name="toa heading" w:semiHidden="1" w:unhideWhenUsed="1"/>
+    <w:lsdException w:name="List" w:semiHidden="1" w:unhideWhenUsed="1"/>
+    <w:lsdException w:name="List Bullet" w:semiHidden="1" w:unhideWhenUsed="1"/>
+    <w:lsdException w:name="List Number" w:semiHidden="1" w:unhideWhenUsed="1"/>
+    <w:lsdException w:name="List 2" w:semiHidden="1" w:unhideWhenUsed="1"/>
+    <w:lsdException w:name="List 3" w:semiHidden="1" w:unhideWhenUsed="1"/>
+    <w:lsdException w:name="List 4" w:semiHidden="1" w:unhideWhenUsed="1"/>
+    <w:lsdException w:name="List 5" w:semiHidden="1" w:unhideWhenUsed="1"/>
+    <w:lsdException w:name="List Bullet 2" w:semiHidden="1" w:unhideWhenUsed="1"/>
+    <w:lsdException w:name="List Bullet 3" w:semiHidden="1" w:unhideWhenUsed="1"/>
+    <w:lsdException w:name="List Bullet 4" w:semiHidden="1" w:unhideWhenUsed="1"/>
+    <w:lsdException w:name="List Bullet 5" w:semiHidden="1" w:unhideWhenUsed="1"/>
+    <w:lsdException w:name="List Number 2" w:semiHidden="1" w:unhideWhenUsed="1"/>
+    <w:lsdException w:name="List Number 3" w:semiHidden="1" w:unhideWhenUsed="1"/>
+    <w:lsdException w:name="List Number 4" w:semiHidden="1" w:unhideWhenUsed="1"/>
+    <w:lsdException w:name="List Number 5" w:semiHidden="1" w:unhideWhenUsed="1"/>
+    <w:lsdException w:name="Title" w:uiPriority="10" w:qFormat="1"/>
+    <w:lsdException w:name="Closing" w:semiHidden="1" w:unhideWhenUsed="1"/>
+    <w:lsdException w:name="Signature" w:semiHidden="1" w:unhideWhenUsed="1"/>
+    <w:lsdException w:name="Default Paragraph Font" w:semiHidden="1" w:uiPriority="1" w:unhideWhenUsed="1"/>
+    <w:lsdException w:name="Body Text" w:semiHidden="1" w:unhideWhenUsed="1"/>
+    <w:lsdException w:name="Body Text Indent" w:semiHidden="1" w:unhideWhenUsed="1"/>
+    <w:lsdException w:name="List Continue" w:semiHidden="1" w:unhideWhenUsed="1"/>
+    <w:lsdException w:name="List Continue 2" w:semiHidden="1" w:unhideWhenUsed="1"/>
+    <w:lsdException w:name="List Continue 3" w:semiHidden="1" w:unhideWhenUsed="1"/>
+    <w:lsdException w:name="List Continue 4" w:semiHidden="1" w:unhideWhenUsed="1"/>
+    <w:lsdException w:name="List Continue 5" w:semiHidden="1" w:unhideWhenUsed="1"/>
+    <w:lsdException w:name="Message Header" w:semiHidden="1" w:unhideWhenUsed="1"/>
+    <w:lsdException w:name="Subtitle" w:uiPriority="11" w:qFormat="1"/>
+    <w:lsdException w:name="Salutation" w:semiHidden="1" w:unhideWhenUsed="1"/>
+    <w:lsdException w:name="Date" w:semiHidden="1" w:unhideWhenUsed="1"/>
+    <w:lsdException w:name="Body Text First Indent" w:semiHidden="1" w:unhideWhenUsed="1"/>
+    <w:lsdException w:name="Body Text First Indent 2" w:semiHidden="1" w:unhideWhenUsed="1"/>
+    <w:lsdException w:name="Note Heading" w:semiHidden="1" w:unhideWhenUsed="1"/>
+    <w:lsdException w:name="Body Text 2" w:semiHidden="1" w:unhideWhenUsed="1"/>
+    <w:lsdException w:name="Body Text 3" w:semiHidden="1" w:unhideWhenUsed="1"/>
+    <w:lsdException w:name="Body Text Indent 2" w:semiHidden="1" w:unhideWhenUsed="1"/>
+    <w:lsdException w:name="Body Text Indent 3" w:semiHidden="1" w:unhideWhenUsed="1"/>
+    <w:lsdException w:name="Block Text" w:semiHidden="1" w:unhideWhenUsed="1"/>
+    <w:lsdException w:name="Hyperlink" w:semiHidden="1" w:unhideWhenUsed="1"/>
+    <w:lsdException w:name="FollowedHyperlink" w:semiHidden="1" w:unhideWhenUsed="1"/>
+    <w:lsdException w:name="Strong" w:uiPriority="22" w:qFormat="1"/>
+    <w:lsdException w:name="Emphasis" w:uiPriority="20" w:qFormat="1"/>
+    <w:lsdException w:name="Document Map" w:semiHidden="1" w:unhideWhenUsed="1"/>
+    <w:lsdException w:name="Plain Text" w:semiHidden="1" w:unhideWhenUsed="1"/>
+    <w:lsdException w:name="E-mail Signature" w:semiHidden="1" w:unhideWhenUsed="1"/>
+    <w:lsdException w:name="HTML Top of Form" w:semiHidden="1" w:unhideWhenUsed="1"/>
+    <w:lsdException w:name="HTML Bottom of Form" w:semiHidden="1" w:unhideWhenUsed="1"/>
+    <w:lsdException w:name="Normal (Web)" w:semiHidden="1" w:unhideWhenUsed="1"/>
+    <w:lsdException w:name="HTML Acronym" w:semiHidden="1" w:unhideWhenUsed="1"/>
+    <w:lsdException w:name="HTML Address" w:semiHidden="1" w:unhideWhenUsed="1"/>
+    <w:lsdException w:name="HTML Cite" w:semiHidden="1" w:unhideWhenUsed="1"/>
+    <w:lsdException w:name="HTML Code" w:semiHidden="1" w:unhideWhenUsed="1"/>
+    <w:lsdException w:name="HTML Definition" w:semiHidden="1" w:unhideWhenUsed="1"/>
+    <w:lsdException w:name="HTML Keyboard" w:semiHidden="1" w:unhideWhenUsed="1"/>
+    <w:lsdException w:name="HTML Preformatted" w:semiHidden="1" w:unhideWhenUsed="1"/>
+    <w:lsdException w:name="HTML Sample" w:semiHidden="1" w:unhideWhenUsed="1"/>
+    <w:lsdException w:name="HTML Typewriter" w:semiHidden="1" w:unhideWhenUsed="1"/>
+    <w:lsdException w:name="HTML Variable" w:semiHidden="1" w:unhideWhenUsed="1"/>
+    <w:lsdException w:name="Normal Table" w:semiHidden="1" w:unhideWhenUsed="1"/>
+    <w:lsdException w:name="annotation subject" w:semiHidden="1" w:unhideWhenUsed="1"/>
+    <w:lsdException w:name="No List" w:semiHidden="1" w:unhideWhenUsed="1"/>
+    <w:lsdException w:name="Outline List 1" w:semiHidden="1" w:unhideWhenUsed="1"/>
+    <w:lsdException w:name="Outline List 2" w:semiHidden="1" w:unhideWhenUsed="1"/>
+    <w:lsdException w:name="Outline List 3" w:semiHidden="1" w:unhideWhenUsed="1"/>
+    <w:lsdException w:name="Table Simple 1" w:semiHidden="1" w:unhideWhenUsed="1"/>
+    <w:lsdException w:name="Table Simple 2" w:semiHidden="1" w:unhideWhenUsed="1"/>
+    <w:lsdException w:name="Table Simple 3" w:semiHidden="1" w:unhideWhenUsed="1"/>
+    <w:lsdException w:name="Table Classic 1" w:semiHidden="1" w:unhideWhenUsed="1"/>
+    <w:lsdException w:name="Table Classic 2" w:semiHidden="1" w:unhideWhenUsed="1"/>
+    <w:lsdException w:name="Table Classic 3" w:semiHidden="1" w:unhideWhenUsed="1"/>
+    <w:lsdException w:name="Table Classic 4" w:semiHidden="1" w:unhideWhenUsed="1"/>
+    <w:lsdException w:name="Table Colorful 1" w:semiHidden="1" w:unhideWhenUsed="1"/>
+    <w:lsdException w:name="Table Colorful 2" w:semiHidden="1" w:unhideWhenUsed="1"/>
+    <w:lsdException w:name="Table Colorful 3" w:semiHidden="1" w:unhideWhenUsed="1"/>
+    <w:lsdException w:name="Table Columns 1" w:semiHidden="1" w:unhideWhenUsed="1"/>
+    <w:lsdException w:name="Table Columns 2" w:semiHidden="1" w:unhideWhenUsed="1"/>
+    <w:lsdException w:name="Table Columns 3" w:semiHidden="1" w:unhideWhenUsed="1"/>
+    <w:lsdException w:name="Table Columns 4" w:semiHidden="1" w:unhideWhenUsed="1"/>
+    <w:lsdException w:name="Table Columns 5" w:semiHidden="1" w:unhideWhenUsed="1"/>
+    <w:lsdException w:name="Table Grid 1" w:semiHidden="1" w:unhideWhenUsed="1"/>
+    <w:lsdException w:name="Table Grid 2" w:semiHidden="1" w:unhideWhenUsed="1"/>
+    <w:lsdException w:name="Table Grid 3" w:semiHidden="1" w:unhideWhenUsed="1"/>
+    <w:lsdException w:name="Table Grid 4" w:semiHidden="1" w:unhideWhenUsed="1"/>
+    <w:lsdException w:name="Table Grid 5" w:semiHidden="1" w:unhideWhenUsed="1"/>
+    <w:lsdException w:name="Table Grid 6" w:semiHidden="1" w:unhideWhenUsed="1"/>
+    <w:lsdException w:name="Table Grid 7" w:semiHidden="1" w:unhideWhenUsed="1"/>
+    <w:lsdException w:name="Table Grid 8" w:semiHidden="1" w:unhideWhenUsed="1"/>
+    <w:lsdException w:name="Table List 1" w:semiHidden="1" w:unhideWhenUsed="1"/>
+    <w:lsdException w:name="Table List 2" w:semiHidden="1" w:unhideWhenUsed="1"/>
+    <w:lsdException w:name="Table List 3" w:semiHidden="1" w:unhideWhenUsed="1"/>
+    <w:lsdException w:name="Table List 4" w:semiHidden="1" w:unhideWhenUsed="1"/>
+    <w:lsdException w:name="Table List 5" w:semiHidden="1" w:unhideWhenUsed="1"/>
+    <w:lsdException w:name="Table List 6" w:semiHidden="1" w:unhideWhenUsed="1"/>
+    <w:lsdException w:name="Table List 7" w:semiHidden="1" w:unhideWhenUsed="1"/>
+    <w:lsdException w:name="Table List 8" w:semiHidden="1" w:unhideWhenUsed="1"/>
+    <w:lsdException w:name="Table 3D effects 1" w:semiHidden="1" w:unhideWhenUsed="1"/>
+    <w:lsdException w:name="Table 3D effects 2" w:semiHidden="1" w:unhideWhenUsed="1"/>
+    <w:lsdException w:name="Table 3D effects 3" w:semiHidden="1" w:unhideWhenUsed="1"/>
+    <w:lsdException w:name="Table Contemporary" w:semiHidden="1" w:unhideWhenUsed="1"/>
+    <w:lsdException w:name="Table Elegant" w:semiHidden="1" w:unhideWhenUsed="1"/>
+    <w:lsdException w:name="Table Professional" w:semiHidden="1" w:unhideWhenUsed="1"/>
+    <w:lsdException w:name="Table Subtle 1" w:semiHidden="1" w:unhideWhenUsed="1"/>
+    <w:lsdException w:name="Table Subtle 2" w:semiHidden="1" w:unhideWhenUsed="1"/>
+    <w:lsdException w:name="Table Web 1" w:semiHidden="1" w:unhideWhenUsed="1"/>
+    <w:lsdException w:name="Table Web 2" w:semiHidden="1" w:unhideWhenUsed="1"/>
+    <w:lsdException w:name="Table Web 3" w:semiHidden="1" w:unhideWhenUsed="1"/>
+    <w:lsdException w:name="Balloon Text" w:semiHidden="1" w:unhideWhenUsed="1"/>
+    <w:lsdException w:name="Table Grid" w:uiPriority="39"/>
+    <w:lsdException w:name="Table Theme" w:semiHidden="1" w:unhideWhenUsed="1"/>
+    <w:lsdException w:name="Note Level 1" w:semiHidden="1" w:unhideWhenUsed="1"/>
+    <w:lsdException w:name="Note Level 2" w:semiHidden="1" w:unhideWhenUsed="1"/>
+    <w:lsdException w:name="Note Level 3" w:semiHidden="1" w:unhideWhenUsed="1"/>
+    <w:lsdException w:name="Note Level 4" w:semiHidden="1" w:unhideWhenUsed="1"/>
+    <w:lsdException w:name="Note Level 5" w:semiHidden="1" w:unhideWhenUsed="1"/>
+    <w:lsdException w:name="Note Level 6" w:semiHidden="1" w:unhideWhenUsed="1"/>
+    <w:lsdException w:name="Note Level 7" w:semiHidden="1" w:unhideWhenUsed="1"/>
+    <w:lsdException w:name="Note Level 8" w:semiHidden="1" w:unhideWhenUsed="1"/>
+    <w:lsdException w:name="Note Level 9" w:semiHidden="1" w:unhideWhenUsed="1"/>
+    <w:lsdException w:name="Placeholder Text" w:semiHidden="1"/>
+    <w:lsdException w:name="No Spacing" w:uiPriority="1" w:qFormat="1"/>
+    <w:lsdException w:name="Light Shading" w:uiPriority="60"/>
+    <w:lsdException w:name="Light List" w:uiPriority="61"/>
+    <w:lsdException w:name="Light Grid" w:uiPriority="62"/>
+    <w:lsdException w:name="Medium Shading 1" w:uiPriority="63"/>
+    <w:lsdException w:name="Medium Shading 2" w:uiPriority="64"/>
+    <w:lsdException w:name="Medium List 1" w:uiPriority="65"/>
+    <w:lsdException w:name="Medium List 2" w:uiPriority="66"/>
+    <w:lsdException w:name="Medium Grid 1" w:uiPriority="67"/>
+    <w:lsdException w:name="Medium Grid 2" w:uiPriority="68"/>
+    <w:lsdException w:name="Medium Grid 3" w:uiPriority="69"/>
+    <w:lsdException w:name="Dark List" w:uiPriority="70"/>
+    <w:lsdException w:name="Colorful Shading" w:uiPriority="71"/>
+    <w:lsdException w:name="Colorful List" w:uiPriority="72"/>
+    <w:lsdException w:name="Colorful Grid" w:uiPriority="73"/>
+    <w:lsdException w:name="Light Shading Accent 1" w:uiPriority="60"/>
+    <w:lsdException w:name="Light List Accent 1" w:uiPriority="61"/>
+    <w:lsdException w:name="Light Grid Accent 1" w:uiPriority="62"/>
+    <w:lsdException w:name="Medium Shading 1 Accent 1" w:uiPriority="63"/>
+    <w:lsdException w:name="Medium Shading 2 Accent 1" w:uiPriority="64"/>
+    <w:lsdException w:name="Medium List 1 Accent 1" w:uiPriority="65"/>
+    <w:lsdException w:name="Revision" w:semiHidden="1"/>
+    <w:lsdException w:name="List Paragraph" w:uiPriority="34" w:qFormat="1"/>
+    <w:lsdException w:name="Quote" w:uiPriority="29" w:qFormat="1"/>
+    <w:lsdException w:name="Intense Quote" w:uiPriority="30" w:qFormat="1"/>
+    <w:lsdException w:name="Medium List 2 Accent 1" w:uiPriority="66"/>
+    <w:lsdException w:name="Medium Grid 1 Accent 1" w:uiPriority="67"/>
+    <w:lsdException w:name="Medium Grid 2 Accent 1" w:uiPriority="68"/>
+    <w:lsdException w:name="Medium Grid 3 Accent 1" w:uiPriority="69"/>
+    <w:lsdException w:name="Dark List Accent 1" w:uiPriority="70"/>
+    <w:lsdException w:name="Colorful Shading Accent 1" w:uiPriority="71"/>
+    <w:lsdException w:name="Colorful List Accent 1" w:uiPriority="72"/>
+    <w:lsdException w:name="Colorful Grid Accent 1" w:uiPriority="73"/>
+    <w:lsdException w:name="Light Shading Accent 2" w:uiPriority="60"/>
+    <w:lsdException w:name="Light List Accent 2" w:uiPriority="61"/>
+    <w:lsdException w:name="Light Grid Accent 2" w:uiPriority="62"/>
+    <w:lsdException w:name="Medium Shading 1 Accent 2" w:uiPriority="63"/>
+    <w:lsdException w:name="Medium Shading 2 Accent 2" w:uiPriority="64"/>
+    <w:lsdException w:name="Medium List 1 Accent 2" w:uiPriority="65"/>
+    <w:lsdException w:name="Medium List 2 Accent 2" w:uiPriority="66"/>
+    <w:lsdException w:name="Medium Grid 1 Accent 2" w:uiPriority="67"/>
+    <w:lsdException w:name="Medium Grid 2 Accent 2" w:uiPriority="68"/>
+    <w:lsdException w:name="Medium Grid 3 Accent 2" w:uiPriority="69"/>
+    <w:lsdException w:name="Dark List Accent 2" w:uiPriority="70"/>
+    <w:lsdException w:name="Colorful Shading Accent 2" w:uiPriority="71"/>
+    <w:lsdException w:name="Colorful List Accent 2" w:uiPriority="72"/>
+    <w:lsdException w:name="Colorful Grid Accent 2" w:uiPriority="73"/>
+    <w:lsdException w:name="Light Shading Accent 3" w:uiPriority="60"/>
+    <w:lsdException w:name="Light List Accent 3" w:uiPriority="61"/>
+    <w:lsdException w:name="Light Grid Accent 3" w:uiPriority="62"/>
+    <w:lsdException w:name="Medium Shading 1 Accent 3" w:uiPriority="63"/>
+    <w:lsdException w:name="Medium Shading 2 Accent 3" w:uiPriority="64"/>
+    <w:lsdException w:name="Medium List 1 Accent 3" w:uiPriority="65"/>
+    <w:lsdException w:name="Medium List 2 Accent 3" w:uiPriority="66"/>
+    <w:lsdException w:name="Medium Grid 1 Accent 3" w:uiPriority="67"/>
+    <w:lsdException w:name="Medium Grid 2 Accent 3" w:uiPriority="68"/>
+    <w:lsdException w:name="Medium Grid 3 Accent 3" w:uiPriority="69"/>
+    <w:lsdException w:name="Dark List Accent 3" w:uiPriority="70"/>
+    <w:lsdException w:name="Colorful Shading Accent 3" w:uiPriority="71"/>
+    <w:lsdException w:name="Colorful List Accent 3" w:uiPriority="72"/>
+    <w:lsdException w:name="Colorful Grid Accent 3" w:uiPriority="73"/>
+    <w:lsdException w:name="Light Shading Accent 4" w:uiPriority="60"/>
+    <w:lsdException w:name="Light List Accent 4" w:uiPriority="61"/>
+    <w:lsdException w:name="Light Grid Accent 4" w:uiPriority="62"/>
+    <w:lsdException w:name="Medium Shading 1 Accent 4" w:uiPriority="63"/>
+    <w:lsdException w:name="Medium Shading 2 Accent 4" w:uiPriority="64"/>
+    <w:lsdException w:name="Medium List 1 Accent 4" w:uiPriority="65"/>
+    <w:lsdException w:name="Medium List 2 Accent 4" w:uiPriority="66"/>
+    <w:lsdException w:name="Medium Grid 1 Accent 4" w:uiPriority="67"/>
+    <w:lsdException w:name="Medium Grid 2 Accent 4" w:uiPriority="68"/>
+    <w:lsdException w:name="Medium Grid 3 Accent 4" w:uiPriority="69"/>
+    <w:lsdException w:name="Dark List Accent 4" w:uiPriority="70"/>
+    <w:lsdException w:name="Colorful Shading Accent 4" w:uiPriority="71"/>
+    <w:lsdException w:name="Colorful List Accent 4" w:uiPriority="72"/>
+    <w:lsdException w:name="Colorful Grid Accent 4" w:uiPriority="73"/>
+    <w:lsdException w:name="Light Shading Accent 5" w:uiPriority="60"/>
+    <w:lsdException w:name="Light List Accent 5" w:uiPriority="61"/>
+    <w:lsdException w:name="Light Grid Accent 5" w:uiPriority="62"/>
+    <w:lsdException w:name="Medium Shading 1 Accent 5" w:uiPriority="63"/>
+    <w:lsdException w:name="Medium Shading 2 Accent 5" w:uiPriority="64"/>
+    <w:lsdException w:name="Medium List 1 Accent 5" w:uiPriority="65"/>
+    <w:lsdException w:name="Medium List 2 Accent 5" w:uiPriority="66"/>
+    <w:lsdException w:name="Medium Grid 1 Accent 5" w:uiPriority="67"/>
+    <w:lsdException w:name="Medium Grid 2 Accent 5" w:uiPriority="68"/>
+    <w:lsdException w:name="Medium Grid 3 Accent 5" w:uiPriority="69"/>
+    <w:lsdException w:name="Dark List Accent 5" w:uiPriority="70"/>
+    <w:lsdException w:name="Colorful Shading Accent 5" w:uiPriority="71"/>
+    <w:lsdException w:name="Colorful List Accent 5" w:uiPriority="72"/>
+    <w:lsdException w:name="Colorful Grid Accent 5" w:uiPriority="73"/>
+    <w:lsdException w:name="Light Shading Accent 6" w:uiPriority="60"/>
+    <w:lsdException w:name="Light List Accent 6" w:uiPriority="61"/>
+    <w:lsdException w:name="Light Grid Accent 6" w:uiPriority="62"/>
+    <w:lsdException w:name="Medium Shading 1 Accent 6" w:uiPriority="63"/>
+    <w:lsdException w:name="Medium Shading 2 Accent 6" w:uiPriority="64"/>
+    <w:lsdException w:name="Medium List 1 Accent 6" w:uiPriority="65"/>
+    <w:lsdException w:name="Medium List 2 Accent 6" w:uiPriority="66"/>
+    <w:lsdException w:name="Medium Grid 1 Accent 6" w:uiPriority="67"/>
+    <w:lsdException w:name="Medium Grid 2 Accent 6" w:uiPriority="68"/>
+    <w:lsdException w:name="Medium Grid 3 Accent 6" w:uiPriority="69"/>
+    <w:lsdException w:name="Dark List Accent 6" w:uiPriority="70"/>
+    <w:lsdException w:name="Colorful Shading Accent 6" w:uiPriority="71"/>
+    <w:lsdException w:name="Colorful List Accent 6" w:uiPriority="72"/>
+    <w:lsdException w:name="Colorful Grid Accent 6" w:uiPriority="73"/>
+    <w:lsdException w:name="Subtle Emphasis" w:uiPriority="19" w:qFormat="1"/>
+    <w:lsdException w:name="Intense Emphasis" w:uiPriority="21" w:qFormat="1"/>
+    <w:lsdException w:name="Subtle Reference" w:uiPriority="31" w:qFormat="1"/>
+    <w:lsdException w:name="Intense Reference" w:uiPriority="32" w:qFormat="1"/>
+    <w:lsdException w:name="Book Title" w:uiPriority="33" w:qFormat="1"/>
+    <w:lsdException w:name="Bibliography" w:semiHidden="1" w:uiPriority="37" w:unhideWhenUsed="1"/>
+    <w:lsdException w:name="TOC Heading" w:semiHidden="1" w:uiPriority="39" w:unhideWhenUsed="1" w:qFormat="1"/>
+    <w:lsdException w:name="Plain Table 1" w:uiPriority="41"/>
+    <w:lsdException w:name="Plain Table 2" w:uiPriority="42"/>
+    <w:lsdException w:name="Plain Table 3" w:uiPriority="43"/>
+    <w:lsdException w:name="Plain Table 4" w:uiPriority="44"/>
+    <w:lsdException w:name="Plain Table 5" w:uiPriority="45"/>
+    <w:lsdException w:name="Grid Table Light" w:uiPriority="40"/>
+    <w:lsdException w:name="Grid Table 1 Light" w:uiPriority="46"/>
+    <w:lsdException w:name="Grid Table 2" w:uiPriority="47"/>
+    <w:lsdException w:name="Grid Table 3" w:uiPriority="48"/>
+    <w:lsdException w:name="Grid Table 4" w:uiPriority="49"/>
+    <w:lsdException w:name="Grid Table 5 Dark" w:uiPriority="50"/>
+    <w:lsdException w:name="Grid Table 6 Colorful" w:uiPriority="51"/>
+    <w:lsdException w:name="Grid Table 7 Colorful" w:uiPriority="52"/>
+    <w:lsdException w:name="Grid Table 1 Light Accent 1" w:uiPriority="46"/>
+    <w:lsdException w:name="Grid Table 2 Accent 1" w:uiPriority="47"/>
+    <w:lsdException w:name="Grid Table 3 Accent 1" w:uiPriority="48"/>
+    <w:lsdException w:name="Grid Table 4 Accent 1" w:uiPriority="49"/>
+    <w:lsdException w:name="Grid Table 5 Dark Accent 1" w:uiPriority="50"/>
+    <w:lsdException w:name="Grid Table 6 Colorful Accent 1" w:uiPriority="51"/>
+    <w:lsdException w:name="Grid Table 7 Colorful Accent 1" w:uiPriority="52"/>
+    <w:lsdException w:name="Grid Table 1 Light Accent 2" w:uiPriority="46"/>
+    <w:lsdException w:name="Grid Table 2 Accent 2" w:uiPriority="47"/>
+    <w:lsdException w:name="Grid Table 3 Accent 2" w:uiPriority="48"/>
+    <w:lsdException w:name="Grid Table 4 Accent 2" w:uiPriority="49"/>
+    <w:lsdException w:name="Grid Table 5 Dark Accent 2" w:uiPriority="50"/>
+    <w:lsdException w:name="Grid Table 6 Colorful Accent 2" w:uiPriority="51"/>
+    <w:lsdException w:name="Grid Table 7 Colorful Accent 2" w:uiPriority="52"/>
+    <w:lsdException w:name="Grid Table 1 Light Accent 3" w:uiPriority="46"/>
+    <w:lsdException w:name="Grid Table 2 Accent 3" w:uiPriority="47"/>
+    <w:lsdException w:name="Grid Table 3 Accent 3" w:uiPriority="48"/>
+    <w:lsdException w:name="Grid Table 4 Accent 3" w:uiPriority="49"/>
+    <w:lsdException w:name="Grid Table 5 Dark Accent 3" w:uiPriority="50"/>
+    <w:lsdException w:name="Grid Table 6 Colorful Accent 3" w:uiPriority="51"/>
+    <w:lsdException w:name="Grid Table 7 Colorful Accent 3" w:uiPriority="52"/>
+    <w:lsdException w:name="Grid Table 1 Light Accent 4" w:uiPriority="46"/>
+    <w:lsdException w:name="Grid Table 2 Accent 4" w:uiPriority="47"/>
+    <w:lsdException w:name="Grid Table 3 Accent 4" w:uiPriority="48"/>
+    <w:lsdException w:name="Grid Table 4 Accent 4" w:uiPriority="49"/>
+    <w:lsdException w:name="Grid Table 5 Dark Accent 4" w:uiPriority="50"/>
+    <w:lsdException w:name="Grid Table 6 Colorful Accent 4" w:uiPriority="51"/>
+    <w:lsdException w:name="Grid Table 7 Colorful Accent 4" w:uiPriority="52"/>
+    <w:lsdException w:name="Grid Table 1 Light Accent 5" w:uiPriority="46"/>
+    <w:lsdException w:name="Grid Table 2 Accent 5" w:uiPriority="47"/>
+    <w:lsdException w:name="Grid Table 3 Accent 5" w:uiPriority="48"/>
+    <w:lsdException w:name="Grid Table 4 Accent 5" w:uiPriority="49"/>
+    <w:lsdException w:name="Grid Table 5 Dark Accent 5" w:uiPriority="50"/>
+    <w:lsdException w:name="Grid Table 6 Colorful Accent 5" w:uiPriority="51"/>
+    <w:lsdException w:name="Grid Table 7 Colorful Accent 5" w:uiPriority="52"/>
+    <w:lsdException w:name="Grid Table 1 Light Accent 6" w:uiPriority="46"/>
+    <w:lsdException w:name="Grid Table 2 Accent 6" w:uiPriority="47"/>
+    <w:lsdException w:name="Grid Table 3 Accent 6" w:uiPriority="48"/>
+    <w:lsdException w:name="Grid Table 4 Accent 6" w:uiPriority="49"/>
+    <w:lsdException w:name="Grid Table 5 Dark Accent 6" w:uiPriority="50"/>
+    <w:lsdException w:name="Grid Table 6 Colorful Accent 6" w:uiPriority="51"/>
+    <w:lsdException w:name="Grid Table 7 Colorful Accent 6" w:uiPriority="52"/>
+    <w:lsdException w:name="List Table 1 Light" w:uiPriority="46"/>
+    <w:lsdException w:name="List Table 2" w:uiPriority="47"/>
+    <w:lsdException w:name="List Table 3" w:uiPriority="48"/>
+    <w:lsdException w:name="List Table 4" w:uiPriority="49"/>
+    <w:lsdException w:name="List Table 5 Dark" w:uiPriority="50"/>
+    <w:lsdException w:name="List Table 6 Colorful" w:uiPriority="51"/>
+    <w:lsdException w:name="List Table 7 Colorful" w:uiPriority="52"/>
+    <w:lsdException w:name="List Table 1 Light Accent 1" w:uiPriority="46"/>
+    <w:lsdException w:name="List Table 2 Accent 1" w:uiPriority="47"/>
+    <w:lsdException w:name="List Table 3 Accent 1" w:uiPriority="48"/>
+    <w:lsdException w:name="List Table 4 Accent 1" w:uiPriority="49"/>
+    <w:lsdException w:name="List Table 5 Dark Accent 1" w:uiPriority="50"/>
+    <w:lsdException w:name="List Table 6 Colorful Accent 1" w:uiPriority="51"/>
+    <w:lsdException w:name="List Table 7 Colorful Accent 1" w:uiPriority="52"/>
+    <w:lsdException w:name="List Table 1 Light Accent 2" w:uiPriority="46"/>
+    <w:lsdException w:name="List Table 2 Accent 2" w:uiPriority="47"/>
+    <w:lsdException w:name="List Table 3 Accent 2" w:uiPriority="48"/>
+    <w:lsdException w:name="List Table 4 Accent 2" w:uiPriority="49"/>
+    <w:lsdException w:name="List Table 5 Dark Accent 2" w:uiPriority="50"/>
+    <w:lsdException w:name="List Table 6 Colorful Accent 2" w:uiPriority="51"/>
+    <w:lsdException w:name="List Table 7 Colorful Accent 2" w:uiPriority="52"/>
+    <w:lsdException w:name="List Table 1 Light Accent 3" w:uiPriority="46"/>
+    <w:lsdException w:name="List Table 2 Accent 3" w:uiPriority="47"/>
+    <w:lsdException w:name="List Table 3 Accent 3" w:uiPriority="48"/>
+    <w:lsdException w:name="List Table 4 Accent 3" w:uiPriority="49"/>
+    <w:lsdException w:name="List Table 5 Dark Accent 3" w:uiPriority="50"/>
+    <w:lsdException w:name="List Table 6 Colorful Accent 3" w:uiPriority="51"/>
+    <w:lsdException w:name="List Table 7 Colorful Accent 3" w:uiPriority="52"/>
+    <w:lsdException w:name="List Table 1 Light Accent 4" w:uiPriority="46"/>
+    <w:lsdException w:name="List Table 2 Accent 4" w:uiPriority="47"/>
+    <w:lsdException w:name="List Table 3 Accent 4" w:uiPriority="48"/>
+    <w:lsdException w:name="List Table 4 Accent 4" w:uiPriority="49"/>
+    <w:lsdException w:name="List Table 5 Dark Accent 4" w:uiPriority="50"/>
+    <w:lsdException w:name="List Table 6 Colorful Accent 4" w:uiPriority="51"/>
+    <w:lsdException w:name="List Table 7 Colorful Accent 4" w:uiPriority="52"/>
+    <w:lsdException w:name="List Table 1 Light Accent 5" w:uiPriority="46"/>
+    <w:lsdException w:name="List Table 2 Accent 5" w:uiPriority="47"/>
+    <w:lsdException w:name="List Table 3 Accent 5" w:uiPriority="48"/>
+    <w:lsdException w:name="List Table 4 Accent 5" w:uiPriority="49"/>
+    <w:lsdException w:name="List Table 5 Dark Accent 5" w:uiPriority="50"/>
+    <w:lsdException w:name="List Table 6 Colorful Accent 5" w:uiPriority="51"/>
+    <w:lsdException w:name="List Table 7 Colorful Accent 5" w:uiPriority="52"/>
+    <w:lsdException w:name="List Table 1 Light Accent 6" w:uiPriority="46"/>
+    <w:lsdException w:name="List Table 2 Accent 6" w:uiPriority="47"/>
+    <w:lsdException w:name="List Table 3 Accent 6" w:uiPriority="48"/>
+    <w:lsdException w:name="List Table 4 Accent 6" w:uiPriority="49"/>
+    <w:lsdException w:name="List Table 5 Dark Accent 6" w:uiPriority="50"/>
+    <w:lsdException w:name="List Table 6 Colorful Accent 6" w:uiPriority="51"/>
+    <w:lsdException w:name="List Table 7 Colorful Accent 6" w:uiPriority="52"/>
+    <w:lsdException w:name="Mention" w:semiHidden="1" w:unhideWhenUsed="1"/>
+    <w:lsdException w:name="Smart Hyperlink" w:semiHidden="1" w:unhideWhenUsed="1"/>
   </w:latentStyles>
-  <w:style w:type="paragraph" w:styleId="Normal" w:default="1">
+  <w:style w:type="paragraph" w:default="1" w:styleId="Normal">
     <w:name w:val="Normal"/>
     <w:qFormat/>
-    <w:rsid w:val="00a907bf"/>
-    <w:pPr>
-      <w:widowControl/>
-      <w:pBdr/>
-      <w:bidi w:val="0"/>
-      <w:jc w:val="left"/>
-    </w:pPr>
+    <w:rsid w:val="00A907BF"/>
     <w:rPr>
-      <w:rFonts w:ascii="Times New Roman" w:hAnsi="Times New Roman" w:eastAsia="Arial Unicode MS" w:cs="Times New Roman"/>
-      <w:color w:val="auto"/>
       <w:sz w:val="24"/>
       <w:szCs w:val="24"/>
-      <w:lang w:val="en-US" w:eastAsia="en-US" w:bidi="ar-SA"/>
     </w:rPr>
   </w:style>
-  <w:style w:type="character" w:styleId="DefaultParagraphFont" w:default="1">
+  <w:style w:type="character" w:default="1" w:styleId="DefaultParagraphFont">
     <w:name w:val="Default Paragraph Font"/>
     <w:uiPriority w:val="1"/>
     <w:semiHidden/>
     <w:unhideWhenUsed/>
-    <w:qFormat/>
-    <w:rPr/>
   </w:style>
-  <w:style w:type="character" w:styleId="InternetLink">
+  <w:style w:type="table" w:default="1" w:styleId="TableNormal">
+    <w:name w:val="Normal Table"/>
+    <w:uiPriority w:val="99"/>
+    <w:semiHidden/>
+    <w:unhideWhenUsed/>
+    <w:tblPr>
+      <w:tblInd w:w="0" w:type="dxa"/>
+      <w:tblCellMar>
+        <w:top w:w="0" w:type="dxa"/>
+        <w:left w:w="108" w:type="dxa"/>
+        <w:bottom w:w="0" w:type="dxa"/>
+        <w:right w:w="108" w:type="dxa"/>
+      </w:tblCellMar>
+    </w:tblPr>
+  </w:style>
+  <w:style w:type="numbering" w:default="1" w:styleId="NoList">
+    <w:name w:val="No List"/>
+    <w:uiPriority w:val="99"/>
+    <w:semiHidden/>
+    <w:unhideWhenUsed/>
+  </w:style>
+  <w:style w:type="character" w:customStyle="1" w:styleId="InternetLink">
     <w:name w:val="Internet Link"/>
-    <w:rsid w:val="00a907bf"/>
+    <w:rsid w:val="00A907BF"/>
     <w:rPr>
       <w:u w:val="single"/>
     </w:rPr>
   </w:style>
-  <w:style w:type="character" w:styleId="ListLabel1">
+  <w:style w:type="character" w:customStyle="1" w:styleId="ListLabel1">
     <w:name w:val="ListLabel 1"/>
     <w:qFormat/>
     <w:rPr>
       <w:rFonts w:eastAsia="Arial Unicode MS" w:cs="Times New Roman"/>
     </w:rPr>
   </w:style>
-  <w:style w:type="character" w:styleId="ListLabel2">
+  <w:style w:type="character" w:customStyle="1" w:styleId="ListLabel2">
     <w:name w:val="ListLabel 2"/>
     <w:qFormat/>
     <w:rPr>
       <w:rFonts w:cs="Courier New"/>
     </w:rPr>
   </w:style>
-  <w:style w:type="character" w:styleId="ListLabel3">
+  <w:style w:type="character" w:customStyle="1" w:styleId="ListLabel3">
     <w:name w:val="ListLabel 3"/>
     <w:qFormat/>
     <w:rPr>
       <w:rFonts w:cs="Courier New"/>
     </w:rPr>
   </w:style>
-  <w:style w:type="character" w:styleId="ListLabel4">
+  <w:style w:type="character" w:customStyle="1" w:styleId="ListLabel4">
     <w:name w:val="ListLabel 4"/>
     <w:qFormat/>
     <w:rPr>
       <w:rFonts w:cs="Courier New"/>
     </w:rPr>
   </w:style>
-  <w:style w:type="paragraph" w:styleId="Heading">
+  <w:style w:type="paragraph" w:customStyle="1" w:styleId="Heading">
     <w:name w:val="Heading"/>
     <w:basedOn w:val="Normal"/>
-    <w:next w:val="TextBody"/>
+    <w:next w:val="BodyText"/>
     <w:qFormat/>
     <w:pPr>
-      <w:keepNext w:val="true"/>
+      <w:keepNext/>
       <w:spacing w:before="240" w:after="120"/>
     </w:pPr>
     <w:rPr>
-      <w:rFonts w:ascii="Liberation Sans" w:hAnsi="Liberation Sans" w:eastAsia="Source Han Sans CN Regular" w:cs="Lohit Devanagari"/>
+      <w:rFonts w:ascii="Liberation Sans" w:eastAsia="Source Han Sans CN Regular" w:hAnsi="Liberation Sans" w:cs="Lohit Devanagari"/>
       <w:sz w:val="28"/>
       <w:szCs w:val="28"/>
     </w:rPr>
   </w:style>
-  <w:style w:type="paragraph" w:styleId="TextBody">
+  <w:style w:type="paragraph" w:styleId="BodyText">
     <w:name w:val="Body Text"/>
     <w:basedOn w:val="Normal"/>
     <w:pPr>
-      <w:spacing w:lineRule="auto" w:line="288" w:before="0" w:after="140"/>
+      <w:spacing w:after="140" w:line="288" w:lineRule="auto"/>
     </w:pPr>
-    <w:rPr/>
   </w:style>
   <w:style w:type="paragraph" w:styleId="List">
     <w:name w:val="List"/>
-    <w:basedOn w:val="TextBody"/>
-    <w:pPr/>
+    <w:basedOn w:val="BodyText"/>
     <w:rPr>
       <w:rFonts w:cs="Lohit Devanagari"/>
     </w:rPr>
   </w:style>
   <w:style w:type="paragraph" w:styleId="Caption">
-    <w:name w:val="Caption"/>
+    <w:name w:val="caption"/>
     <w:basedOn w:val="Normal"/>
     <w:qFormat/>
     <w:pPr>
@@ -1930,11 +2164,9 @@
       <w:rFonts w:cs="Lohit Devanagari"/>
       <w:i/>
       <w:iCs/>
-      <w:sz w:val="24"/>
-      <w:szCs w:val="24"/>
     </w:rPr>
   </w:style>
-  <w:style w:type="paragraph" w:styleId="Index">
+  <w:style w:type="paragraph" w:customStyle="1" w:styleId="Index">
     <w:name w:val="Index"/>
     <w:basedOn w:val="Normal"/>
     <w:qFormat/>
@@ -1949,12 +2181,9 @@
     <w:name w:val="Title"/>
     <w:basedOn w:val="Normal"/>
     <w:qFormat/>
-    <w:rsid w:val="00a907bf"/>
+    <w:rsid w:val="00A907BF"/>
     <w:pPr>
-      <w:keepNext w:val="true"/>
-      <w:widowControl/>
-      <w:bidi w:val="0"/>
-      <w:jc w:val="left"/>
+      <w:keepNext/>
     </w:pPr>
     <w:rPr>
       <w:rFonts w:ascii="Helvetica Neue" w:hAnsi="Helvetica Neue" w:cs="Arial Unicode MS"/>
@@ -1965,76 +2194,49 @@
       <w:szCs w:val="60"/>
     </w:rPr>
   </w:style>
-  <w:style w:type="paragraph" w:styleId="Body" w:customStyle="1">
+  <w:style w:type="paragraph" w:customStyle="1" w:styleId="Body">
     <w:name w:val="Body"/>
     <w:qFormat/>
-    <w:rsid w:val="00a907bf"/>
-    <w:pPr>
-      <w:widowControl/>
-      <w:bidi w:val="0"/>
-      <w:jc w:val="left"/>
-    </w:pPr>
+    <w:rsid w:val="00A907BF"/>
     <w:rPr>
-      <w:rFonts w:ascii="Helvetica Neue" w:hAnsi="Helvetica Neue" w:cs="Arial Unicode MS" w:eastAsia="Arial Unicode MS"/>
+      <w:rFonts w:ascii="Helvetica Neue" w:hAnsi="Helvetica Neue" w:cs="Arial Unicode MS"/>
       <w:color w:val="000000"/>
       <w:sz w:val="22"/>
       <w:szCs w:val="22"/>
-      <w:lang w:val="en-US" w:eastAsia="en-US" w:bidi="ar-SA"/>
     </w:rPr>
   </w:style>
-  <w:style w:type="paragraph" w:styleId="TableStyle3" w:customStyle="1">
+  <w:style w:type="paragraph" w:customStyle="1" w:styleId="TableStyle3">
     <w:name w:val="Table Style 3"/>
     <w:qFormat/>
-    <w:rsid w:val="00a907bf"/>
-    <w:pPr>
-      <w:widowControl/>
-      <w:bidi w:val="0"/>
-      <w:jc w:val="left"/>
-    </w:pPr>
+    <w:rsid w:val="00A907BF"/>
     <w:rPr>
-      <w:rFonts w:ascii="Helvetica Neue" w:hAnsi="Helvetica Neue" w:eastAsia="Helvetica Neue" w:cs="Helvetica Neue"/>
+      <w:rFonts w:ascii="Helvetica Neue" w:eastAsia="Helvetica Neue" w:hAnsi="Helvetica Neue" w:cs="Helvetica Neue"/>
       <w:b/>
       <w:bCs/>
       <w:color w:val="FEFFFE"/>
       <w:sz w:val="24"/>
-      <w:szCs w:val="20"/>
-      <w:lang w:val="en-US" w:eastAsia="en-US" w:bidi="ar-SA"/>
     </w:rPr>
   </w:style>
-  <w:style w:type="paragraph" w:styleId="TableStyle6" w:customStyle="1">
+  <w:style w:type="paragraph" w:customStyle="1" w:styleId="TableStyle6">
     <w:name w:val="Table Style 6"/>
     <w:qFormat/>
-    <w:rsid w:val="00a907bf"/>
-    <w:pPr>
-      <w:widowControl/>
-      <w:bidi w:val="0"/>
-      <w:jc w:val="left"/>
-    </w:pPr>
+    <w:rsid w:val="00A907BF"/>
     <w:rPr>
-      <w:rFonts w:ascii="Helvetica Neue" w:hAnsi="Helvetica Neue" w:eastAsia="Helvetica Neue" w:cs="Helvetica Neue"/>
+      <w:rFonts w:ascii="Helvetica Neue" w:eastAsia="Helvetica Neue" w:hAnsi="Helvetica Neue" w:cs="Helvetica Neue"/>
       <w:b/>
       <w:bCs/>
       <w:color w:val="004C7F"/>
       <w:sz w:val="24"/>
-      <w:szCs w:val="20"/>
-      <w:lang w:val="en-US" w:eastAsia="en-US" w:bidi="ar-SA"/>
     </w:rPr>
   </w:style>
-  <w:style w:type="paragraph" w:styleId="TableStyle2" w:customStyle="1">
+  <w:style w:type="paragraph" w:customStyle="1" w:styleId="TableStyle2">
     <w:name w:val="Table Style 2"/>
     <w:qFormat/>
-    <w:rsid w:val="00a907bf"/>
-    <w:pPr>
-      <w:widowControl/>
-      <w:bidi w:val="0"/>
-      <w:jc w:val="left"/>
-    </w:pPr>
+    <w:rsid w:val="00A907BF"/>
     <w:rPr>
-      <w:rFonts w:ascii="Helvetica Neue" w:hAnsi="Helvetica Neue" w:eastAsia="Helvetica Neue" w:cs="Helvetica Neue"/>
+      <w:rFonts w:ascii="Helvetica Neue" w:eastAsia="Helvetica Neue" w:hAnsi="Helvetica Neue" w:cs="Helvetica Neue"/>
       <w:color w:val="000000"/>
       <w:sz w:val="24"/>
-      <w:szCs w:val="20"/>
-      <w:lang w:val="en-US" w:eastAsia="en-US" w:bidi="ar-SA"/>
     </w:rPr>
   </w:style>
   <w:style w:type="paragraph" w:styleId="ListParagraph">
@@ -2042,48 +2244,19 @@
     <w:basedOn w:val="Normal"/>
     <w:uiPriority w:val="34"/>
     <w:qFormat/>
-    <w:rsid w:val="00fa6694"/>
+    <w:rsid w:val="00FA6694"/>
     <w:pPr>
-      <w:spacing w:before="0" w:after="0"/>
-      <w:ind w:left="720" w:hanging="0"/>
+      <w:ind w:left="720"/>
       <w:contextualSpacing/>
     </w:pPr>
-    <w:rPr/>
   </w:style>
   <w:style w:type="paragraph" w:styleId="Header">
-    <w:name w:val="Header"/>
+    <w:name w:val="header"/>
     <w:basedOn w:val="Normal"/>
-    <w:pPr/>
-    <w:rPr/>
   </w:style>
   <w:style w:type="paragraph" w:styleId="Footer">
-    <w:name w:val="Footer"/>
+    <w:name w:val="footer"/>
     <w:basedOn w:val="Normal"/>
-    <w:pPr/>
-    <w:rPr/>
-  </w:style>
-  <w:style w:type="numbering" w:styleId="NoList" w:default="1">
-    <w:name w:val="No List"/>
-    <w:uiPriority w:val="99"/>
-    <w:semiHidden/>
-    <w:unhideWhenUsed/>
-    <w:qFormat/>
-  </w:style>
-  <w:style w:type="table" w:default="1" w:styleId="TableNormal">
-    <w:name w:val="Normal Table"/>
-    <w:uiPriority w:val="99"/>
-    <w:semiHidden/>
-    <w:unhideWhenUsed/>
-    <w:qFormat/>
-    <w:tblPr>
-      <w:tblInd w:w="0" w:type="dxa"/>
-      <w:tblCellMar>
-        <w:top w:w="0" w:type="dxa"/>
-        <w:left w:w="108" w:type="dxa"/>
-        <w:bottom w:w="0" w:type="dxa"/>
-        <w:right w:w="108" w:type="dxa"/>
-      </w:tblCellMar>
-    </w:tblPr>
   </w:style>
 </w:styles>
 </file>

</xml_diff>